<commit_message>
Mudanças na documentação e no miniprojeto
</commit_message>
<xml_diff>
--- a/Documentacao/Track Vision - Documentação Final.docx
+++ b/Documentacao/Track Vision - Documentação Final.docx
@@ -297,33 +297,15 @@
           <w:b/>
           <w:bCs/>
         </w:rPr>
-        <w:t xml:space="preserve">TRACK </w:t>
-      </w:r>
-      <w:proofErr w:type="gramStart"/>
+        <w:t xml:space="preserve">TRACK VISION </w:t>
+      </w:r>
       <w:r>
         <w:rPr>
           <w:rFonts w:cs="Arial"/>
           <w:b/>
           <w:bCs/>
         </w:rPr>
-        <w:t xml:space="preserve">VISION </w:t>
-      </w:r>
-      <w:r>
-        <w:rPr>
-          <w:rFonts w:cs="Arial"/>
-          <w:b/>
-          <w:bCs/>
-        </w:rPr>
-        <w:t xml:space="preserve"> -</w:t>
-      </w:r>
-      <w:proofErr w:type="gramEnd"/>
-      <w:r>
-        <w:rPr>
-          <w:rFonts w:cs="Arial"/>
-          <w:b/>
-          <w:bCs/>
-        </w:rPr>
-        <w:t xml:space="preserve"> CONSULTORIA ESPECIALIZADA </w:t>
+        <w:t xml:space="preserve">- CONSULTORIA ESPECIALIZADA </w:t>
       </w:r>
       <w:r>
         <w:rPr>
@@ -2241,16 +2223,8 @@
         <w:rPr>
           <w:rFonts w:cs="Arial"/>
         </w:rPr>
-        <w:t xml:space="preserve">Vitor Campos </w:t>
-      </w:r>
-      <w:proofErr w:type="spellStart"/>
-      <w:r>
-        <w:rPr>
-          <w:rFonts w:cs="Arial"/>
-        </w:rPr>
-        <w:t>Macauba</w:t>
-      </w:r>
-      <w:proofErr w:type="spellEnd"/>
+        <w:t>Vitor Campos Macauba</w:t>
+      </w:r>
       <w:r>
         <w:rPr>
           <w:rFonts w:cs="Arial"/>
@@ -2493,66 +2467,101 @@
           <w:rStyle w:val="normaltextrun"/>
           <w:rFonts w:ascii="Arial" w:hAnsi="Arial" w:cs="Arial"/>
         </w:rPr>
-        <w:t xml:space="preserve"> mais do necessário para obter de forma ilícita elas (dados pessoais), realizando ações de saque e transferências de valores altos e dados que possa ser utilizado posteriormente para obtenção de mais dinheiro. Um dos golpes mais recorrente e quem vem cada vez mais sendo aprimorado é o </w:t>
-      </w:r>
-      <w:proofErr w:type="spellStart"/>
+        <w:t xml:space="preserve"> </w:t>
+      </w:r>
       <w:r>
         <w:rPr>
           <w:rStyle w:val="normaltextrun"/>
           <w:rFonts w:ascii="Arial" w:hAnsi="Arial" w:cs="Arial"/>
         </w:rPr>
-        <w:t>skimming</w:t>
-      </w:r>
-      <w:proofErr w:type="spellEnd"/>
+        <w:t>essencial</w:t>
+      </w:r>
       <w:r>
         <w:rPr>
           <w:rStyle w:val="normaltextrun"/>
           <w:rFonts w:ascii="Arial" w:hAnsi="Arial" w:cs="Arial"/>
         </w:rPr>
-        <w:t xml:space="preserve"> (</w:t>
+        <w:t xml:space="preserve"> para obter de forma ilícita </w:t>
       </w:r>
       <w:r>
         <w:rPr>
           <w:rStyle w:val="normaltextrun"/>
           <w:rFonts w:ascii="Arial" w:hAnsi="Arial" w:cs="Arial"/>
         </w:rPr>
-        <w:t>ou chupa-cabra</w:t>
+        <w:t xml:space="preserve">os </w:t>
       </w:r>
       <w:r>
         <w:rPr>
           <w:rStyle w:val="normaltextrun"/>
           <w:rFonts w:ascii="Arial" w:hAnsi="Arial" w:cs="Arial"/>
         </w:rPr>
-        <w:t>,</w:t>
-      </w:r>
+        <w:t xml:space="preserve">dados pessoais, realizando ações de saque e transferências de valores altos e dados que possa ser utilizado posteriormente para obtenção de mais dinheiro. Um dos golpes mais recorrente e quem vem cada vez mais sendo aprimorado é o </w:t>
+      </w:r>
+      <w:proofErr w:type="spellStart"/>
       <w:r>
         <w:rPr>
           <w:rStyle w:val="normaltextrun"/>
           <w:rFonts w:ascii="Arial" w:hAnsi="Arial" w:cs="Arial"/>
         </w:rPr>
-        <w:t xml:space="preserve"> como é popularmente conhecido</w:t>
-      </w:r>
+        <w:t>skimming</w:t>
+      </w:r>
+      <w:proofErr w:type="spellEnd"/>
       <w:r>
         <w:rPr>
           <w:rStyle w:val="normaltextrun"/>
           <w:rFonts w:ascii="Arial" w:hAnsi="Arial" w:cs="Arial"/>
         </w:rPr>
-        <w:t>)</w:t>
+        <w:t xml:space="preserve"> (</w:t>
       </w:r>
       <w:r>
         <w:rPr>
           <w:rStyle w:val="normaltextrun"/>
           <w:rFonts w:ascii="Arial" w:hAnsi="Arial" w:cs="Arial"/>
         </w:rPr>
-        <w:t xml:space="preserve"> é um golpe que visa obter dados, como: senhas e rotina de solicitações feitas nos caixas dentro do banco. Segundo o site da </w:t>
-      </w:r>
-      <w:proofErr w:type="spellStart"/>
+        <w:t>ou chupa-cabra</w:t>
+      </w:r>
       <w:r>
         <w:rPr>
           <w:rStyle w:val="normaltextrun"/>
           <w:rFonts w:ascii="Arial" w:hAnsi="Arial" w:cs="Arial"/>
         </w:rPr>
-        <w:t>t</w:t>
+        <w:t>,</w:t>
+      </w:r>
+      <w:r>
+        <w:rPr>
+          <w:rStyle w:val="normaltextrun"/>
+          <w:rFonts w:ascii="Arial" w:hAnsi="Arial" w:cs="Arial"/>
+        </w:rPr>
+        <w:t xml:space="preserve"> como é popularmente conhecido</w:t>
+      </w:r>
+      <w:r>
+        <w:rPr>
+          <w:rStyle w:val="normaltextrun"/>
+          <w:rFonts w:ascii="Arial" w:hAnsi="Arial" w:cs="Arial"/>
+        </w:rPr>
+        <w:t>)</w:t>
+      </w:r>
+      <w:r>
+        <w:rPr>
+          <w:rStyle w:val="normaltextrun"/>
+          <w:rFonts w:ascii="Arial" w:hAnsi="Arial" w:cs="Arial"/>
+        </w:rPr>
+        <w:t>, que</w:t>
+      </w:r>
+      <w:r>
+        <w:rPr>
+          <w:rStyle w:val="normaltextrun"/>
+          <w:rFonts w:ascii="Arial" w:hAnsi="Arial" w:cs="Arial"/>
+        </w:rPr>
+        <w:t xml:space="preserve"> é um golpe que visa obter dados, como: senhas e rotina de solicitações feitas nos caixas dentro do banco. Segundo o site da </w:t>
+      </w:r>
+      <w:proofErr w:type="spellStart"/>
+      <w:r>
+        <w:rPr>
+          <w:rStyle w:val="normaltextrun"/>
+          <w:rFonts w:ascii="Arial" w:hAnsi="Arial" w:cs="Arial"/>
+        </w:rPr>
+        <w:t>T</w:t>
       </w:r>
       <w:r>
         <w:rPr>
@@ -2651,7 +2660,7 @@
           <w:rStyle w:val="normaltextrun"/>
           <w:rFonts w:ascii="Arial" w:hAnsi="Arial" w:cs="Arial"/>
         </w:rPr>
-        <w:t>t</w:t>
+        <w:t>T</w:t>
       </w:r>
       <w:r>
         <w:rPr>
@@ -2821,21 +2830,91 @@
           <w:rStyle w:val="normaltextrun"/>
           <w:rFonts w:ascii="Arial" w:hAnsi="Arial" w:cs="Arial"/>
         </w:rPr>
-        <w:t>isando a redução no risco de perdas de dados e acidentes que o próprio equipamento pode gerar, no caso de um superaquecimento, por exemplo. Mantendo então a boa qualidade da empresa e uma boa reputação com o seu cliente, o que gerando lucro e satisfação para nossos clientes (</w:t>
+        <w:t xml:space="preserve">isando a redução no risco de perdas de dados e acidentes que o próprio equipamento pode gerar, no caso de um superaquecimento, por exemplo. </w:t>
       </w:r>
       <w:r>
         <w:rPr>
           <w:rStyle w:val="normaltextrun"/>
           <w:rFonts w:ascii="Arial" w:hAnsi="Arial" w:cs="Arial"/>
         </w:rPr>
-        <w:t>b</w:t>
+        <w:t>Assim mantendo</w:t>
       </w:r>
       <w:r>
         <w:rPr>
           <w:rStyle w:val="normaltextrun"/>
           <w:rFonts w:ascii="Arial" w:hAnsi="Arial" w:cs="Arial"/>
         </w:rPr>
-        <w:t>anco).</w:t>
+        <w:t xml:space="preserve"> </w:t>
+      </w:r>
+      <w:r>
+        <w:rPr>
+          <w:rStyle w:val="normaltextrun"/>
+          <w:rFonts w:ascii="Arial" w:hAnsi="Arial" w:cs="Arial"/>
+        </w:rPr>
+        <w:t>um</w:t>
+      </w:r>
+      <w:r>
+        <w:rPr>
+          <w:rStyle w:val="normaltextrun"/>
+          <w:rFonts w:ascii="Arial" w:hAnsi="Arial" w:cs="Arial"/>
+        </w:rPr>
+        <w:t xml:space="preserve">a boa qualidade </w:t>
+      </w:r>
+      <w:r>
+        <w:rPr>
+          <w:rStyle w:val="normaltextrun"/>
+          <w:rFonts w:ascii="Arial" w:hAnsi="Arial" w:cs="Arial"/>
+        </w:rPr>
+        <w:t>de serviço</w:t>
+      </w:r>
+      <w:r>
+        <w:rPr>
+          <w:rStyle w:val="normaltextrun"/>
+          <w:rFonts w:ascii="Arial" w:hAnsi="Arial" w:cs="Arial"/>
+        </w:rPr>
+        <w:t xml:space="preserve"> e uma boa reputação com </w:t>
+      </w:r>
+      <w:r>
+        <w:rPr>
+          <w:rStyle w:val="normaltextrun"/>
+          <w:rFonts w:ascii="Arial" w:hAnsi="Arial" w:cs="Arial"/>
+        </w:rPr>
+        <w:t>o grande público</w:t>
+      </w:r>
+      <w:r>
+        <w:rPr>
+          <w:rStyle w:val="normaltextrun"/>
+          <w:rFonts w:ascii="Arial" w:hAnsi="Arial" w:cs="Arial"/>
+        </w:rPr>
+        <w:t>, o que gera lucro e satisfação para nossos clientes (</w:t>
+      </w:r>
+      <w:r>
+        <w:rPr>
+          <w:rStyle w:val="normaltextrun"/>
+          <w:rFonts w:ascii="Arial" w:hAnsi="Arial" w:cs="Arial"/>
+        </w:rPr>
+        <w:t>b</w:t>
+      </w:r>
+      <w:r>
+        <w:rPr>
+          <w:rStyle w:val="normaltextrun"/>
+          <w:rFonts w:ascii="Arial" w:hAnsi="Arial" w:cs="Arial"/>
+        </w:rPr>
+        <w:t>anco</w:t>
+      </w:r>
+      <w:r>
+        <w:rPr>
+          <w:rStyle w:val="normaltextrun"/>
+          <w:rFonts w:ascii="Arial" w:hAnsi="Arial" w:cs="Arial"/>
+        </w:rPr>
+        <w:t>s</w:t>
+      </w:r>
+      <w:r>
+        <w:rPr>
+          <w:rStyle w:val="normaltextrun"/>
+          <w:rFonts w:ascii="Arial" w:hAnsi="Arial" w:cs="Arial"/>
+        </w:rPr>
+        <w:t>).</w:t>
       </w:r>
       <w:r>
         <w:rPr>
@@ -2909,7 +2988,43 @@
         <w:rPr>
           <w:rFonts w:cs="Arial"/>
         </w:rPr>
-        <w:t xml:space="preserve"> um fluxo de uso em horário comercial, bastante elevado, sendo seu maior pico de uso, na abertura do banco até o horário de almoço, o que demanda mais processamento e transições de dados que o sistema operacional da ATM deve exerce</w:t>
+        <w:t xml:space="preserve"> um fluxo de uso em horário comercial</w:t>
+      </w:r>
+      <w:r>
+        <w:rPr>
+          <w:rFonts w:cs="Arial"/>
+        </w:rPr>
+        <w:t xml:space="preserve"> </w:t>
+      </w:r>
+      <w:r>
+        <w:rPr>
+          <w:rFonts w:cs="Arial"/>
+        </w:rPr>
+        <w:t xml:space="preserve">bastante elevado, sendo seu maior pico de uso </w:t>
+      </w:r>
+      <w:r>
+        <w:rPr>
+          <w:rFonts w:cs="Arial"/>
+        </w:rPr>
+        <w:t>d</w:t>
+      </w:r>
+      <w:r>
+        <w:rPr>
+          <w:rFonts w:cs="Arial"/>
+        </w:rPr>
+        <w:t xml:space="preserve">a abertura do banco </w:t>
+      </w:r>
+      <w:r>
+        <w:rPr>
+          <w:rFonts w:cs="Arial"/>
+        </w:rPr>
+        <w:t>a</w:t>
+      </w:r>
+      <w:r>
+        <w:rPr>
+          <w:rFonts w:cs="Arial"/>
+        </w:rPr>
+        <w:t>o horário de almoço, o que demanda mais processamento e transições de dados que o sistema operacional da ATM deve exerce</w:t>
       </w:r>
       <w:r>
         <w:rPr>
@@ -3217,6 +3332,13 @@
     </w:p>
     <w:p>
       <w:pPr>
+        <w:rPr>
+          <w:rFonts w:cs="Arial"/>
+        </w:rPr>
+      </w:pPr>
+    </w:p>
+    <w:p>
+      <w:pPr>
         <w:jc w:val="center"/>
         <w:rPr>
           <w:rFonts w:cs="Arial"/>
@@ -3226,11 +3348,10 @@
         <w:rPr>
           <w:noProof/>
         </w:rPr>
-        <w:lastRenderedPageBreak/>
         <w:drawing>
-          <wp:inline distT="0" distB="0" distL="0" distR="0" wp14:anchorId="6C79F632" wp14:editId="4FA8B2D4">
-            <wp:extent cx="2962547" cy="7406640"/>
-            <wp:effectExtent l="0" t="0" r="9525" b="3810"/>
+          <wp:inline distT="0" distB="0" distL="0" distR="0" wp14:anchorId="6C79F632" wp14:editId="5A15062B">
+            <wp:extent cx="1855066" cy="4637837"/>
+            <wp:effectExtent l="0" t="0" r="0" b="0"/>
             <wp:docPr id="2" name="Imagem 2"/>
             <wp:cNvGraphicFramePr>
               <a:graphicFrameLocks xmlns:a="http://schemas.openxmlformats.org/drawingml/2006/main" noChangeAspect="1"/>
@@ -3260,7 +3381,7 @@
                   <pic:spPr bwMode="auto">
                     <a:xfrm>
                       <a:off x="0" y="0"/>
-                      <a:ext cx="2965774" cy="7414709"/>
+                      <a:ext cx="1883827" cy="4709741"/>
                     </a:xfrm>
                     <a:prstGeom prst="rect">
                       <a:avLst/>
@@ -3284,37 +3405,20 @@
         <w:jc w:val="center"/>
         <w:rPr>
           <w:rFonts w:cs="Arial"/>
+          <w:sz w:val="20"/>
+          <w:szCs w:val="20"/>
         </w:rPr>
       </w:pPr>
       <w:r>
         <w:rPr>
           <w:rFonts w:cs="Arial"/>
           <w:noProof/>
+          <w:sz w:val="20"/>
+          <w:szCs w:val="20"/>
           <w:lang w:eastAsia="pt-BR"/>
         </w:rPr>
         <w:t>Imagem 1 – Diagrama de Visão de Negócios</w:t>
       </w:r>
-    </w:p>
-    <w:p>
-      <w:pPr>
-        <w:rPr>
-          <w:rFonts w:cs="Arial"/>
-        </w:rPr>
-      </w:pPr>
-    </w:p>
-    <w:p>
-      <w:pPr>
-        <w:rPr>
-          <w:rFonts w:cs="Arial"/>
-        </w:rPr>
-      </w:pPr>
-    </w:p>
-    <w:p>
-      <w:pPr>
-        <w:rPr>
-          <w:rFonts w:cs="Arial"/>
-        </w:rPr>
-      </w:pPr>
     </w:p>
     <w:p>
       <w:pPr>
@@ -3588,6 +3692,14 @@
         <w:t>Zibordi</w:t>
       </w:r>
       <w:proofErr w:type="spellEnd"/>
+      <w:r>
+        <w:rPr>
+          <w:rFonts w:cs="Arial"/>
+          <w:color w:val="000000" w:themeColor="text1"/>
+          <w:shd w:val="clear" w:color="auto" w:fill="FFFFFF"/>
+        </w:rPr>
+        <w:t>;</w:t>
+      </w:r>
     </w:p>
     <w:p>
       <w:pPr>
@@ -3616,18 +3728,8 @@
           <w:color w:val="000000" w:themeColor="text1"/>
           <w:shd w:val="clear" w:color="auto" w:fill="FFFFFF"/>
         </w:rPr>
-        <w:t xml:space="preserve">Verônica e Vitor </w:t>
-      </w:r>
-      <w:proofErr w:type="spellStart"/>
-      <w:r>
-        <w:rPr>
-          <w:rFonts w:cs="Arial"/>
-          <w:color w:val="000000" w:themeColor="text1"/>
-          <w:shd w:val="clear" w:color="auto" w:fill="FFFFFF"/>
-        </w:rPr>
-        <w:t>Macauba</w:t>
-      </w:r>
-      <w:proofErr w:type="spellEnd"/>
+        <w:t>Verônica e Vitor Macauba</w:t>
+      </w:r>
       <w:r>
         <w:rPr>
           <w:rFonts w:cs="Arial"/>
@@ -3734,7 +3836,6 @@
         </w:rPr>
         <w:t xml:space="preserve">Manual de instalação </w:t>
       </w:r>
-      <w:proofErr w:type="gramStart"/>
       <w:r>
         <w:rPr>
           <w:rFonts w:cs="Arial"/>
@@ -3757,24 +3858,7 @@
           <w:color w:val="000000" w:themeColor="text1"/>
           <w:shd w:val="clear" w:color="auto" w:fill="FFFFFF"/>
         </w:rPr>
-        <w:t xml:space="preserve"> </w:t>
-      </w:r>
-      <w:r>
-        <w:rPr>
-          <w:rFonts w:cs="Arial"/>
-          <w:color w:val="000000" w:themeColor="text1"/>
-          <w:shd w:val="clear" w:color="auto" w:fill="FFFFFF"/>
-        </w:rPr>
         <w:t>Congelado</w:t>
-      </w:r>
-      <w:proofErr w:type="gramEnd"/>
-      <w:r>
-        <w:rPr>
-          <w:rFonts w:cs="Arial"/>
-          <w:color w:val="000000" w:themeColor="text1"/>
-          <w:shd w:val="clear" w:color="auto" w:fill="FFFFFF"/>
-        </w:rPr>
-        <w:t xml:space="preserve"> </w:t>
       </w:r>
       <w:r>
         <w:rPr>
@@ -3830,25 +3914,33 @@
           <w:color w:val="000000" w:themeColor="text1"/>
           <w:shd w:val="clear" w:color="auto" w:fill="FFFFFF"/>
         </w:rPr>
-        <w:t xml:space="preserve"> e </w:t>
-      </w:r>
-      <w:proofErr w:type="spellStart"/>
+        <w:t>,</w:t>
+      </w:r>
       <w:r>
         <w:rPr>
           <w:rFonts w:cs="Arial"/>
           <w:color w:val="000000" w:themeColor="text1"/>
           <w:shd w:val="clear" w:color="auto" w:fill="FFFFFF"/>
         </w:rPr>
-        <w:t>Vêronica</w:t>
-      </w:r>
-      <w:proofErr w:type="spellEnd"/>
+        <w:t xml:space="preserve"> </w:t>
+      </w:r>
+      <w:proofErr w:type="spellStart"/>
       <w:r>
         <w:rPr>
           <w:rFonts w:cs="Arial"/>
           <w:color w:val="000000" w:themeColor="text1"/>
           <w:shd w:val="clear" w:color="auto" w:fill="FFFFFF"/>
         </w:rPr>
-        <w:t>.</w:t>
+        <w:t>Vêronica</w:t>
+      </w:r>
+      <w:proofErr w:type="spellEnd"/>
+      <w:r>
+        <w:rPr>
+          <w:rFonts w:cs="Arial"/>
+          <w:color w:val="000000" w:themeColor="text1"/>
+          <w:shd w:val="clear" w:color="auto" w:fill="FFFFFF"/>
+        </w:rPr>
+        <w:t xml:space="preserve"> e Vitor;</w:t>
       </w:r>
     </w:p>
     <w:p>
@@ -3882,6 +3974,14 @@
         </w:rPr>
         <w:t xml:space="preserve"> – Rafaela e Verônica</w:t>
       </w:r>
+      <w:r>
+        <w:rPr>
+          <w:rFonts w:cs="Arial"/>
+          <w:color w:val="000000" w:themeColor="text1"/>
+          <w:shd w:val="clear" w:color="auto" w:fill="FFFFFF"/>
+        </w:rPr>
+        <w:t>;</w:t>
+      </w:r>
     </w:p>
     <w:p>
       <w:pPr>
@@ -3954,7 +4054,7 @@
           <w:color w:val="000000" w:themeColor="text1"/>
           <w:shd w:val="clear" w:color="auto" w:fill="FFFFFF"/>
         </w:rPr>
-        <w:t>;</w:t>
+        <w:t>.</w:t>
       </w:r>
     </w:p>
     <w:p>
@@ -4047,7 +4147,31 @@
         <w:rPr>
           <w:rFonts w:cs="Arial"/>
         </w:rPr>
-        <w:t xml:space="preserve">a separação por sprints trimestrais e dentro delas nosso </w:t>
+        <w:t>a separação por sprints trimestrais e</w:t>
+      </w:r>
+      <w:r>
+        <w:rPr>
+          <w:rFonts w:cs="Arial"/>
+        </w:rPr>
+        <w:t>,</w:t>
+      </w:r>
+      <w:r>
+        <w:rPr>
+          <w:rFonts w:cs="Arial"/>
+        </w:rPr>
+        <w:t xml:space="preserve"> dentro delas</w:t>
+      </w:r>
+      <w:r>
+        <w:rPr>
+          <w:rFonts w:cs="Arial"/>
+        </w:rPr>
+        <w:t>,</w:t>
+      </w:r>
+      <w:r>
+        <w:rPr>
+          <w:rFonts w:cs="Arial"/>
+        </w:rPr>
+        <w:t xml:space="preserve"> nosso </w:t>
       </w:r>
       <w:proofErr w:type="spellStart"/>
       <w:r>
@@ -4079,28 +4203,64 @@
         <w:rPr>
           <w:rFonts w:cs="Arial"/>
         </w:rPr>
-        <w:t xml:space="preserve">s dentro do prazo, </w:t>
-      </w:r>
-      <w:r>
-        <w:rPr>
-          <w:rFonts w:cs="Arial"/>
-        </w:rPr>
-        <w:t xml:space="preserve">contendo três reuniões na semana, sendo terça e sexta </w:t>
-      </w:r>
-      <w:proofErr w:type="spellStart"/>
-      <w:r>
-        <w:rPr>
-          <w:rFonts w:cs="Arial"/>
-        </w:rPr>
-        <w:t>on</w:t>
-      </w:r>
-      <w:proofErr w:type="spellEnd"/>
-      <w:r>
-        <w:rPr>
-          <w:rFonts w:cs="Arial"/>
-        </w:rPr>
-        <w:t>-online e uma presencial na quarta feita durante o período destinado a aplicação de novos insights</w:t>
-      </w:r>
+        <w:t>s dentro do prazo</w:t>
+      </w:r>
+      <w:r>
+        <w:rPr>
+          <w:rFonts w:cs="Arial"/>
+        </w:rPr>
+        <w:t xml:space="preserve">.  Contamos com </w:t>
+      </w:r>
+      <w:r>
+        <w:rPr>
+          <w:rFonts w:cs="Arial"/>
+        </w:rPr>
+        <w:t xml:space="preserve">três reuniões na semana, sendo </w:t>
+      </w:r>
+      <w:r>
+        <w:rPr>
+          <w:rFonts w:cs="Arial"/>
+        </w:rPr>
+        <w:t xml:space="preserve">às </w:t>
+      </w:r>
+      <w:r>
+        <w:rPr>
+          <w:rFonts w:cs="Arial"/>
+        </w:rPr>
+        <w:t>terça</w:t>
+      </w:r>
+      <w:r>
+        <w:rPr>
+          <w:rFonts w:cs="Arial"/>
+        </w:rPr>
+        <w:t>s</w:t>
+      </w:r>
+      <w:r>
+        <w:rPr>
+          <w:rFonts w:cs="Arial"/>
+        </w:rPr>
+        <w:t xml:space="preserve"> </w:t>
+      </w:r>
+      <w:r>
+        <w:rPr>
+          <w:rFonts w:cs="Arial"/>
+        </w:rPr>
+        <w:t>sextas-feiras</w:t>
+      </w:r>
+      <w:r>
+        <w:rPr>
+          <w:rFonts w:cs="Arial"/>
+        </w:rPr>
+        <w:t xml:space="preserve"> on-line e </w:t>
+      </w:r>
+      <w:proofErr w:type="gramStart"/>
+      <w:r>
+        <w:rPr>
+          <w:rFonts w:cs="Arial"/>
+        </w:rPr>
+        <w:t>às quartas presencial</w:t>
+      </w:r>
+      <w:proofErr w:type="gramEnd"/>
       <w:r>
         <w:rPr>
           <w:rFonts w:cs="Arial"/>
@@ -4297,6 +4457,12 @@
         <w:rPr>
           <w:b/>
         </w:rPr>
+        <w:t xml:space="preserve"> </w:t>
+      </w:r>
+      <w:r>
+        <w:rPr>
+          <w:b/>
+        </w:rPr>
         <w:t xml:space="preserve">PRODUCT BACKLOG </w:t>
       </w:r>
       <w:r>
@@ -4341,7 +4507,67 @@
         <w:rPr>
           <w:rFonts w:cs="Arial"/>
         </w:rPr>
-        <w:t xml:space="preserve">Para que todos tivesse ciência sobre o andamento do projeto e participação ativa sobre as necessidades de nosso cliente, criamos em uma plataforma online, uma ferramenta de gestão chamada </w:t>
+        <w:t>Para que todos tivesse</w:t>
+      </w:r>
+      <w:r>
+        <w:rPr>
+          <w:rFonts w:cs="Arial"/>
+        </w:rPr>
+        <w:t>m</w:t>
+      </w:r>
+      <w:r>
+        <w:rPr>
+          <w:rFonts w:cs="Arial"/>
+        </w:rPr>
+        <w:t xml:space="preserve"> </w:t>
+      </w:r>
+      <w:r>
+        <w:rPr>
+          <w:rFonts w:cs="Arial"/>
+        </w:rPr>
+        <w:t>cientes</w:t>
+      </w:r>
+      <w:r>
+        <w:rPr>
+          <w:rFonts w:cs="Arial"/>
+        </w:rPr>
+        <w:t xml:space="preserve"> </w:t>
+      </w:r>
+      <w:r>
+        <w:rPr>
+          <w:rFonts w:cs="Arial"/>
+        </w:rPr>
+        <w:t>d</w:t>
+      </w:r>
+      <w:r>
+        <w:rPr>
+          <w:rFonts w:cs="Arial"/>
+        </w:rPr>
+        <w:t>o andamento do projeto e participação ativa sobre as necessidades de nosso cliente, criamos</w:t>
+      </w:r>
+      <w:r>
+        <w:rPr>
+          <w:rFonts w:cs="Arial"/>
+        </w:rPr>
+        <w:t>,</w:t>
+      </w:r>
+      <w:r>
+        <w:rPr>
+          <w:rFonts w:cs="Arial"/>
+        </w:rPr>
+        <w:t xml:space="preserve"> e</w:t>
+      </w:r>
+      <w:r>
+        <w:rPr>
+          <w:rFonts w:cs="Arial"/>
+        </w:rPr>
+        <w:t xml:space="preserve">m uma </w:t>
+      </w:r>
+      <w:r>
+        <w:rPr>
+          <w:rFonts w:cs="Arial"/>
+        </w:rPr>
+        <w:t xml:space="preserve">ferramenta de gestão chamada </w:t>
       </w:r>
       <w:proofErr w:type="spellStart"/>
       <w:r>
@@ -4355,7 +4581,7 @@
         <w:rPr>
           <w:rFonts w:cs="Arial"/>
         </w:rPr>
-        <w:t xml:space="preserve">, no qual descrevemos nosso </w:t>
+        <w:t xml:space="preserve">, nosso </w:t>
       </w:r>
       <w:proofErr w:type="spellStart"/>
       <w:r>
@@ -4369,7 +4595,31 @@
         <w:rPr>
           <w:rFonts w:cs="Arial"/>
         </w:rPr>
-        <w:t xml:space="preserve"> backlog e categorizamos com as tarefas a serem realizadas e retornada com o devido feedback, sendo assim</w:t>
+        <w:t xml:space="preserve"> backlog e </w:t>
+      </w:r>
+      <w:r>
+        <w:rPr>
+          <w:rFonts w:cs="Arial"/>
+        </w:rPr>
+        <w:t xml:space="preserve">o </w:t>
+      </w:r>
+      <w:r>
+        <w:rPr>
+          <w:rFonts w:cs="Arial"/>
+        </w:rPr>
+        <w:t>categorizamos com as tarefas a serem realizadas e retornada</w:t>
+      </w:r>
+      <w:r>
+        <w:rPr>
+          <w:rFonts w:cs="Arial"/>
+        </w:rPr>
+        <w:t>s</w:t>
+      </w:r>
+      <w:r>
+        <w:rPr>
+          <w:rFonts w:cs="Arial"/>
+        </w:rPr>
+        <w:t xml:space="preserve"> com o devido feedback, sendo assim</w:t>
       </w:r>
       <w:r>
         <w:rPr>
@@ -4393,7 +4643,19 @@
         <w:rPr>
           <w:rFonts w:cs="Arial"/>
         </w:rPr>
-        <w:t>Criação de Repositório para compilação de informações em comuns;</w:t>
+        <w:t xml:space="preserve">Criação de </w:t>
+      </w:r>
+      <w:r>
+        <w:rPr>
+          <w:rFonts w:cs="Arial"/>
+        </w:rPr>
+        <w:t>r</w:t>
+      </w:r>
+      <w:r>
+        <w:rPr>
+          <w:rFonts w:cs="Arial"/>
+        </w:rPr>
+        <w:t>epositório para compilação de informações em comuns;</w:t>
       </w:r>
     </w:p>
     <w:p>
@@ -4477,7 +4739,14 @@
         <w:rPr>
           <w:rFonts w:cs="Arial"/>
         </w:rPr>
-        <w:t xml:space="preserve"> por outros tipos de dispositivos (Ex. Tablet, Celular, Desktop, </w:t>
+        <w:t xml:space="preserve"> por outros tipos de dispositivos (Ex. Tablet, Celular, </w:t>
+      </w:r>
+      <w:proofErr w:type="gramStart"/>
+      <w:r>
+        <w:rPr>
+          <w:rFonts w:cs="Arial"/>
+        </w:rPr>
+        <w:t xml:space="preserve">Desktop, </w:t>
       </w:r>
       <w:proofErr w:type="spellStart"/>
       <w:r>
@@ -4487,11 +4756,18 @@
         <w:t>etc</w:t>
       </w:r>
       <w:proofErr w:type="spellEnd"/>
+      <w:proofErr w:type="gramEnd"/>
       <w:r>
         <w:rPr>
           <w:rFonts w:cs="Arial"/>
         </w:rPr>
         <w:t>)</w:t>
+      </w:r>
+      <w:r>
+        <w:rPr>
+          <w:rFonts w:cs="Arial"/>
+        </w:rPr>
+        <w:t>.</w:t>
       </w:r>
     </w:p>
     <w:p>
@@ -4563,7 +4839,13 @@
         <w:rPr>
           <w:rFonts w:cs="Arial"/>
         </w:rPr>
-        <w:t xml:space="preserve">Conhecendo o Grupo </w:t>
+        <w:t>Conhecendo o Grupo</w:t>
+      </w:r>
+      <w:r>
+        <w:rPr>
+          <w:rFonts w:cs="Arial"/>
+        </w:rPr>
+        <w:t>;</w:t>
       </w:r>
     </w:p>
     <w:p>
@@ -4581,7 +4863,13 @@
         <w:rPr>
           <w:rFonts w:cs="Arial"/>
         </w:rPr>
-        <w:t xml:space="preserve">Firmando o tema </w:t>
+        <w:t>Firmando o tema</w:t>
+      </w:r>
+      <w:r>
+        <w:rPr>
+          <w:rFonts w:cs="Arial"/>
+        </w:rPr>
+        <w:t>;</w:t>
       </w:r>
     </w:p>
     <w:p>
@@ -4599,7 +4887,13 @@
         <w:rPr>
           <w:rFonts w:cs="Arial"/>
         </w:rPr>
-        <w:t xml:space="preserve">Nome para empresa </w:t>
+        <w:t>Nome para empresa</w:t>
+      </w:r>
+      <w:r>
+        <w:rPr>
+          <w:rFonts w:cs="Arial"/>
+        </w:rPr>
+        <w:t>;</w:t>
       </w:r>
     </w:p>
     <w:p>
@@ -4617,7 +4911,13 @@
         <w:rPr>
           <w:rFonts w:cs="Arial"/>
         </w:rPr>
-        <w:t xml:space="preserve">Pesquisa Online </w:t>
+        <w:t>Pesquisa Online</w:t>
+      </w:r>
+      <w:r>
+        <w:rPr>
+          <w:rFonts w:cs="Arial"/>
+        </w:rPr>
+        <w:t>;</w:t>
       </w:r>
     </w:p>
     <w:p>
@@ -4637,6 +4937,12 @@
         </w:rPr>
         <w:t>Pensando no banco de dados</w:t>
       </w:r>
+      <w:r>
+        <w:rPr>
+          <w:rFonts w:cs="Arial"/>
+        </w:rPr>
+        <w:t>.</w:t>
+      </w:r>
     </w:p>
     <w:p>
       <w:pPr>
@@ -4988,6 +5294,14 @@
     </w:p>
     <w:p>
       <w:pPr>
+        <w:pStyle w:val="PargrafodaLista"/>
+        <w:rPr>
+          <w:rFonts w:cs="Arial"/>
+        </w:rPr>
+      </w:pPr>
+    </w:p>
+    <w:p>
+      <w:pPr>
         <w:rPr>
           <w:rFonts w:cs="Arial"/>
           <w:b/>
@@ -5073,6 +5387,13 @@
       <w:pPr>
         <w:rPr>
           <w:rFonts w:cs="Arial"/>
+        </w:rPr>
+      </w:pPr>
+    </w:p>
+    <w:p>
+      <w:pPr>
+        <w:rPr>
+          <w:rFonts w:cs="Arial"/>
           <w:b/>
           <w:bCs/>
         </w:rPr>
@@ -5190,6 +5511,14 @@
     </w:p>
     <w:p>
       <w:pPr>
+        <w:pStyle w:val="PargrafodaLista"/>
+        <w:rPr>
+          <w:rFonts w:cs="Arial"/>
+        </w:rPr>
+      </w:pPr>
+    </w:p>
+    <w:p>
+      <w:pPr>
         <w:rPr>
           <w:rFonts w:cs="Arial"/>
           <w:b/>
@@ -5202,6 +5531,7 @@
           <w:b/>
           <w:bCs/>
         </w:rPr>
+        <w:lastRenderedPageBreak/>
         <w:t>17</w:t>
       </w:r>
       <w:r>
@@ -5310,7 +5640,6 @@
         <w:rPr>
           <w:rFonts w:cs="Arial"/>
         </w:rPr>
-        <w:lastRenderedPageBreak/>
         <w:t xml:space="preserve">Envio de e-mail à </w:t>
       </w:r>
       <w:proofErr w:type="spellStart"/>
@@ -5327,6 +5656,13 @@
         </w:rPr>
         <w:t>.</w:t>
       </w:r>
+    </w:p>
+    <w:p>
+      <w:pPr>
+        <w:rPr>
+          <w:rFonts w:cs="Arial"/>
+        </w:rPr>
+      </w:pPr>
     </w:p>
     <w:p>
       <w:pPr>
@@ -5402,6 +5738,19 @@
         </w:rPr>
         <w:t>Revisão de conteúdo e tarefas</w:t>
       </w:r>
+      <w:r>
+        <w:rPr>
+          <w:rFonts w:cs="Arial"/>
+        </w:rPr>
+        <w:t>.</w:t>
+      </w:r>
+    </w:p>
+    <w:p>
+      <w:pPr>
+        <w:rPr>
+          <w:rFonts w:cs="Arial"/>
+        </w:rPr>
+      </w:pPr>
     </w:p>
     <w:p>
       <w:pPr>
@@ -5475,7 +5824,13 @@
         <w:rPr>
           <w:rFonts w:cs="Arial"/>
         </w:rPr>
-        <w:t xml:space="preserve">Andamento do site e ajuste </w:t>
+        <w:t>Andamento do site e ajuste</w:t>
+      </w:r>
+      <w:r>
+        <w:rPr>
+          <w:rFonts w:cs="Arial"/>
+        </w:rPr>
+        <w:t>;</w:t>
       </w:r>
     </w:p>
     <w:p>
@@ -5493,7 +5848,37 @@
         <w:rPr>
           <w:rFonts w:cs="Arial"/>
         </w:rPr>
-        <w:t xml:space="preserve">Apresentação do Diagrama de Visão </w:t>
+        <w:t xml:space="preserve">Apresentação do </w:t>
+      </w:r>
+      <w:r>
+        <w:rPr>
+          <w:rFonts w:cs="Arial"/>
+        </w:rPr>
+        <w:t>d</w:t>
+      </w:r>
+      <w:r>
+        <w:rPr>
+          <w:rFonts w:cs="Arial"/>
+        </w:rPr>
+        <w:t xml:space="preserve">iagrama de </w:t>
+      </w:r>
+      <w:r>
+        <w:rPr>
+          <w:rFonts w:cs="Arial"/>
+        </w:rPr>
+        <w:t>v</w:t>
+      </w:r>
+      <w:r>
+        <w:rPr>
+          <w:rFonts w:cs="Arial"/>
+        </w:rPr>
+        <w:t>isão</w:t>
+      </w:r>
+      <w:r>
+        <w:rPr>
+          <w:rFonts w:cs="Arial"/>
+        </w:rPr>
+        <w:t>;</w:t>
       </w:r>
     </w:p>
     <w:p>
@@ -5511,21 +5896,33 @@
         <w:rPr>
           <w:rFonts w:cs="Arial"/>
         </w:rPr>
-        <w:t xml:space="preserve">Inicio de montagem pelo </w:t>
+        <w:t>Início</w:t>
+      </w:r>
+      <w:r>
+        <w:rPr>
+          <w:rFonts w:cs="Arial"/>
+        </w:rPr>
+        <w:t xml:space="preserve"> de montagem </w:t>
+      </w:r>
+      <w:r>
+        <w:rPr>
+          <w:rFonts w:cs="Arial"/>
+        </w:rPr>
+        <w:t xml:space="preserve">do Lean UX </w:t>
       </w:r>
       <w:proofErr w:type="spellStart"/>
       <w:r>
         <w:rPr>
           <w:rFonts w:cs="Arial"/>
         </w:rPr>
-        <w:t>canvas</w:t>
+        <w:t>Canvas</w:t>
       </w:r>
       <w:proofErr w:type="spellEnd"/>
       <w:r>
         <w:rPr>
           <w:rFonts w:cs="Arial"/>
         </w:rPr>
-        <w:t xml:space="preserve"> do Lean UX </w:t>
+        <w:t>;</w:t>
       </w:r>
     </w:p>
     <w:p>
@@ -5545,28 +5942,38 @@
         </w:rPr>
         <w:t xml:space="preserve">Prioridade de conexão do </w:t>
       </w:r>
+      <w:r>
+        <w:rPr>
+          <w:rFonts w:cs="Arial"/>
+        </w:rPr>
+        <w:t xml:space="preserve">script em </w:t>
+      </w:r>
       <w:proofErr w:type="spellStart"/>
       <w:r>
         <w:rPr>
           <w:rFonts w:cs="Arial"/>
         </w:rPr>
-        <w:t>py</w:t>
+        <w:t>python</w:t>
       </w:r>
       <w:proofErr w:type="spellEnd"/>
       <w:r>
         <w:rPr>
           <w:rFonts w:cs="Arial"/>
         </w:rPr>
-        <w:t xml:space="preserve"> com o </w:t>
-      </w:r>
-      <w:proofErr w:type="spellStart"/>
-      <w:r>
-        <w:rPr>
-          <w:rFonts w:cs="Arial"/>
-        </w:rPr>
-        <w:t>bd</w:t>
-      </w:r>
-      <w:proofErr w:type="spellEnd"/>
+        <w:t xml:space="preserve"> </w:t>
+      </w:r>
+      <w:r>
+        <w:rPr>
+          <w:rFonts w:cs="Arial"/>
+        </w:rPr>
+        <w:t>com o b</w:t>
+      </w:r>
+      <w:r>
+        <w:rPr>
+          <w:rFonts w:cs="Arial"/>
+        </w:rPr>
+        <w:t>anco de dados;</w:t>
+      </w:r>
     </w:p>
     <w:p>
       <w:pPr>
@@ -5583,7 +5990,7 @@
         <w:rPr>
           <w:rFonts w:cs="Arial"/>
         </w:rPr>
-        <w:t xml:space="preserve">Criação de conta do grupo para abertura no </w:t>
+        <w:t xml:space="preserve">Criação de conta do grupo no </w:t>
       </w:r>
       <w:proofErr w:type="spellStart"/>
       <w:r>
@@ -5599,6 +6006,19 @@
         </w:rPr>
         <w:t xml:space="preserve"> e slack para abertura de chamados</w:t>
       </w:r>
+      <w:r>
+        <w:rPr>
+          <w:rFonts w:cs="Arial"/>
+        </w:rPr>
+        <w:t>.</w:t>
+      </w:r>
+    </w:p>
+    <w:p>
+      <w:pPr>
+        <w:rPr>
+          <w:rFonts w:cs="Arial"/>
+        </w:rPr>
+      </w:pPr>
     </w:p>
     <w:p>
       <w:pPr>
@@ -5672,7 +6092,25 @@
         <w:rPr>
           <w:rFonts w:cs="Arial"/>
         </w:rPr>
-        <w:t xml:space="preserve">Conclusão do Desafio </w:t>
+        <w:t xml:space="preserve">Conclusão do </w:t>
+      </w:r>
+      <w:r>
+        <w:rPr>
+          <w:rFonts w:cs="Arial"/>
+        </w:rPr>
+        <w:t>d</w:t>
+      </w:r>
+      <w:r>
+        <w:rPr>
+          <w:rFonts w:cs="Arial"/>
+        </w:rPr>
+        <w:t xml:space="preserve">esafio </w:t>
+      </w:r>
+      <w:r>
+        <w:rPr>
+          <w:rFonts w:cs="Arial"/>
+        </w:rPr>
+        <w:t xml:space="preserve">da </w:t>
       </w:r>
       <w:proofErr w:type="spellStart"/>
       <w:r>
@@ -5686,7 +6124,7 @@
         <w:rPr>
           <w:rFonts w:cs="Arial"/>
         </w:rPr>
-        <w:t xml:space="preserve"> e já enviado pela Rafaela </w:t>
+        <w:t>;</w:t>
       </w:r>
     </w:p>
     <w:p>
@@ -5704,16 +6142,76 @@
         <w:rPr>
           <w:rFonts w:cs="Arial"/>
         </w:rPr>
-        <w:t xml:space="preserve">Conclusão de Script conectado ao Banco de Dados </w:t>
+        <w:t xml:space="preserve">Conclusão de </w:t>
+      </w:r>
+      <w:r>
+        <w:rPr>
+          <w:rFonts w:cs="Arial"/>
+        </w:rPr>
+        <w:t>s</w:t>
+      </w:r>
+      <w:r>
+        <w:rPr>
+          <w:rFonts w:cs="Arial"/>
+        </w:rPr>
+        <w:t>cript</w:t>
+      </w:r>
+      <w:r>
+        <w:rPr>
+          <w:rFonts w:cs="Arial"/>
+        </w:rPr>
+        <w:t xml:space="preserve"> em </w:t>
       </w:r>
       <w:proofErr w:type="spellStart"/>
       <w:r>
         <w:rPr>
           <w:rFonts w:cs="Arial"/>
         </w:rPr>
-        <w:t>trackvision</w:t>
+        <w:t>python</w:t>
       </w:r>
       <w:proofErr w:type="spellEnd"/>
+      <w:r>
+        <w:rPr>
+          <w:rFonts w:cs="Arial"/>
+        </w:rPr>
+        <w:t xml:space="preserve"> já </w:t>
+      </w:r>
+      <w:r>
+        <w:rPr>
+          <w:rFonts w:cs="Arial"/>
+        </w:rPr>
+        <w:t xml:space="preserve">conectado ao </w:t>
+      </w:r>
+      <w:r>
+        <w:rPr>
+          <w:rFonts w:cs="Arial"/>
+        </w:rPr>
+        <w:t>b</w:t>
+      </w:r>
+      <w:r>
+        <w:rPr>
+          <w:rFonts w:cs="Arial"/>
+        </w:rPr>
+        <w:t xml:space="preserve">anco de </w:t>
+      </w:r>
+      <w:r>
+        <w:rPr>
+          <w:rFonts w:cs="Arial"/>
+        </w:rPr>
+        <w:t>d</w:t>
+      </w:r>
+      <w:r>
+        <w:rPr>
+          <w:rFonts w:cs="Arial"/>
+        </w:rPr>
+        <w:t>ados</w:t>
+      </w:r>
+      <w:r>
+        <w:rPr>
+          <w:rFonts w:cs="Arial"/>
+        </w:rPr>
+        <w:t>;</w:t>
+      </w:r>
     </w:p>
     <w:p>
       <w:pPr>
@@ -5758,7 +6256,7 @@
         <w:rPr>
           <w:rFonts w:cs="Arial"/>
         </w:rPr>
-        <w:t xml:space="preserve"> </w:t>
+        <w:t>;</w:t>
       </w:r>
     </w:p>
     <w:p>
@@ -5776,17 +6274,44 @@
         <w:rPr>
           <w:rFonts w:cs="Arial"/>
         </w:rPr>
-        <w:t>Iniciando Diagrama de Solução</w:t>
-      </w:r>
-    </w:p>
-    <w:p>
-      <w:pPr>
-        <w:rPr>
-          <w:rFonts w:cs="Arial"/>
-          <w:b/>
-          <w:bCs/>
-        </w:rPr>
-      </w:pPr>
+        <w:t>Início do</w:t>
+      </w:r>
+      <w:r>
+        <w:rPr>
+          <w:rFonts w:cs="Arial"/>
+        </w:rPr>
+        <w:t xml:space="preserve"> </w:t>
+      </w:r>
+      <w:r>
+        <w:rPr>
+          <w:rFonts w:cs="Arial"/>
+        </w:rPr>
+        <w:t>d</w:t>
+      </w:r>
+      <w:r>
+        <w:rPr>
+          <w:rFonts w:cs="Arial"/>
+        </w:rPr>
+        <w:t xml:space="preserve">iagrama de </w:t>
+      </w:r>
+      <w:r>
+        <w:rPr>
+          <w:rFonts w:cs="Arial"/>
+        </w:rPr>
+        <w:t>s</w:t>
+      </w:r>
+      <w:r>
+        <w:rPr>
+          <w:rFonts w:cs="Arial"/>
+        </w:rPr>
+        <w:t>olução</w:t>
+      </w:r>
+      <w:r>
+        <w:rPr>
+          <w:rFonts w:cs="Arial"/>
+        </w:rPr>
+        <w:t>.</w:t>
+      </w:r>
     </w:p>
     <w:p>
       <w:pPr>
@@ -5869,7 +6394,83 @@
         <w:rPr>
           <w:rFonts w:cs="Arial"/>
         </w:rPr>
-        <w:t>Distribuição de US para cada integrante - min. 2 (cada)</w:t>
+        <w:t>Distribuição d</w:t>
+      </w:r>
+      <w:r>
+        <w:rPr>
+          <w:rFonts w:cs="Arial"/>
+        </w:rPr>
+        <w:t xml:space="preserve">o </w:t>
+      </w:r>
+      <w:proofErr w:type="spellStart"/>
+      <w:r>
+        <w:rPr>
+          <w:rFonts w:cs="Arial"/>
+        </w:rPr>
+        <w:t>User</w:t>
+      </w:r>
+      <w:proofErr w:type="spellEnd"/>
+      <w:r>
+        <w:rPr>
+          <w:rFonts w:cs="Arial"/>
+        </w:rPr>
+        <w:t xml:space="preserve"> </w:t>
+      </w:r>
+      <w:proofErr w:type="spellStart"/>
+      <w:r>
+        <w:rPr>
+          <w:rFonts w:cs="Arial"/>
+        </w:rPr>
+        <w:t>Story</w:t>
+      </w:r>
+      <w:proofErr w:type="spellEnd"/>
+      <w:r>
+        <w:rPr>
+          <w:rFonts w:cs="Arial"/>
+        </w:rPr>
+        <w:t xml:space="preserve"> </w:t>
+      </w:r>
+      <w:r>
+        <w:rPr>
+          <w:rFonts w:cs="Arial"/>
+        </w:rPr>
+        <w:t>aos</w:t>
+      </w:r>
+      <w:r>
+        <w:rPr>
+          <w:rFonts w:cs="Arial"/>
+        </w:rPr>
+        <w:t xml:space="preserve"> integrante</w:t>
+      </w:r>
+      <w:r>
+        <w:rPr>
+          <w:rFonts w:cs="Arial"/>
+        </w:rPr>
+        <w:t>s</w:t>
+      </w:r>
+      <w:r>
+        <w:rPr>
+          <w:rFonts w:cs="Arial"/>
+        </w:rPr>
+        <w:t xml:space="preserve"> - m</w:t>
+      </w:r>
+      <w:r>
+        <w:rPr>
+          <w:rFonts w:cs="Arial"/>
+        </w:rPr>
+        <w:t>ín</w:t>
+      </w:r>
+      <w:r>
+        <w:rPr>
+          <w:rFonts w:cs="Arial"/>
+        </w:rPr>
+        <w:t>. 2 (cada)</w:t>
+      </w:r>
+      <w:r>
+        <w:rPr>
+          <w:rFonts w:cs="Arial"/>
+        </w:rPr>
+        <w:t>;</w:t>
       </w:r>
     </w:p>
     <w:p>
@@ -5887,7 +6488,13 @@
         <w:rPr>
           <w:rFonts w:cs="Arial"/>
         </w:rPr>
-        <w:t xml:space="preserve">Andamento do site </w:t>
+        <w:t>Andamento do site</w:t>
+      </w:r>
+      <w:r>
+        <w:rPr>
+          <w:rFonts w:cs="Arial"/>
+        </w:rPr>
+        <w:t>;</w:t>
       </w:r>
     </w:p>
     <w:p>
@@ -5905,7 +6512,13 @@
         <w:rPr>
           <w:rFonts w:cs="Arial"/>
         </w:rPr>
-        <w:t xml:space="preserve">Sorteio de funções </w:t>
+        <w:t>Sorteio de funções</w:t>
+      </w:r>
+      <w:r>
+        <w:rPr>
+          <w:rFonts w:cs="Arial"/>
+        </w:rPr>
+        <w:t>;</w:t>
       </w:r>
     </w:p>
     <w:p>
@@ -5925,6 +6538,12 @@
         </w:rPr>
         <w:t>Divisão de textos para o site (Vitor e Rafaela)</w:t>
       </w:r>
+      <w:r>
+        <w:rPr>
+          <w:rFonts w:cs="Arial"/>
+        </w:rPr>
+        <w:t>.</w:t>
+      </w:r>
     </w:p>
     <w:p>
       <w:pPr>
@@ -6008,7 +6627,25 @@
         <w:rPr>
           <w:rFonts w:cs="Arial"/>
         </w:rPr>
-        <w:t xml:space="preserve">Andamento do site </w:t>
+        <w:t>Questiona</w:t>
+      </w:r>
+      <w:r>
+        <w:rPr>
+          <w:rFonts w:cs="Arial"/>
+        </w:rPr>
+        <w:t>mento</w:t>
+      </w:r>
+      <w:r>
+        <w:rPr>
+          <w:rFonts w:cs="Arial"/>
+        </w:rPr>
+        <w:t xml:space="preserve"> sobre banco de dados e API</w:t>
+      </w:r>
+      <w:r>
+        <w:rPr>
+          <w:rFonts w:cs="Arial"/>
+        </w:rPr>
+        <w:t>;</w:t>
       </w:r>
     </w:p>
     <w:p>
@@ -6026,7 +6663,13 @@
         <w:rPr>
           <w:rFonts w:cs="Arial"/>
         </w:rPr>
-        <w:t>Questionar sobre banco de dados e API</w:t>
+        <w:t>Documentação de Backlog</w:t>
+      </w:r>
+      <w:r>
+        <w:rPr>
+          <w:rFonts w:cs="Arial"/>
+        </w:rPr>
+        <w:t>;</w:t>
       </w:r>
     </w:p>
     <w:p>
@@ -6044,7 +6687,13 @@
         <w:rPr>
           <w:rFonts w:cs="Arial"/>
         </w:rPr>
-        <w:t>Documentação de Backlog</w:t>
+        <w:t>Escolha de tema para o slide</w:t>
+      </w:r>
+      <w:r>
+        <w:rPr>
+          <w:rFonts w:cs="Arial"/>
+        </w:rPr>
+        <w:t>;</w:t>
       </w:r>
     </w:p>
     <w:p>
@@ -6062,68 +6711,26 @@
         <w:rPr>
           <w:rFonts w:cs="Arial"/>
         </w:rPr>
-        <w:t>Escolha de tema para o slide</w:t>
-      </w:r>
-    </w:p>
-    <w:p>
-      <w:pPr>
-        <w:pStyle w:val="PargrafodaLista"/>
-        <w:numPr>
-          <w:ilvl w:val="0"/>
-          <w:numId w:val="39"/>
-        </w:numPr>
-        <w:rPr>
-          <w:rFonts w:cs="Arial"/>
-        </w:rPr>
-      </w:pPr>
-      <w:proofErr w:type="spellStart"/>
-      <w:r>
-        <w:rPr>
-          <w:rFonts w:cs="Arial"/>
-        </w:rPr>
         <w:t>Client</w:t>
       </w:r>
-      <w:proofErr w:type="spellEnd"/>
-      <w:r>
-        <w:rPr>
-          <w:rFonts w:cs="Arial"/>
-        </w:rPr>
-        <w:t xml:space="preserve"> Linux </w:t>
-      </w:r>
-    </w:p>
-    <w:p>
-      <w:pPr>
-        <w:pStyle w:val="PargrafodaLista"/>
-        <w:numPr>
-          <w:ilvl w:val="0"/>
-          <w:numId w:val="39"/>
-        </w:numPr>
-        <w:rPr>
-          <w:rFonts w:cs="Arial"/>
-        </w:rPr>
-      </w:pPr>
-      <w:r>
-        <w:rPr>
-          <w:rFonts w:cs="Arial"/>
-        </w:rPr>
-        <w:t>Inovação</w:t>
-      </w:r>
-    </w:p>
-    <w:p>
-      <w:pPr>
-        <w:pStyle w:val="PargrafodaLista"/>
-        <w:rPr>
-          <w:rFonts w:cs="Arial"/>
-        </w:rPr>
-      </w:pPr>
-    </w:p>
-    <w:p>
-      <w:pPr>
-        <w:pStyle w:val="PargrafodaLista"/>
-        <w:rPr>
-          <w:rFonts w:cs="Arial"/>
-        </w:rPr>
-      </w:pPr>
+      <w:r>
+        <w:rPr>
+          <w:rFonts w:cs="Arial"/>
+        </w:rPr>
+        <w:t xml:space="preserve">e </w:t>
+      </w:r>
+      <w:r>
+        <w:rPr>
+          <w:rFonts w:cs="Arial"/>
+        </w:rPr>
+        <w:t>Linux</w:t>
+      </w:r>
+      <w:r>
+        <w:rPr>
+          <w:rFonts w:cs="Arial"/>
+        </w:rPr>
+        <w:t>.</w:t>
+      </w:r>
     </w:p>
     <w:p>
       <w:pPr>
@@ -6158,7 +6765,13 @@
         <w:rPr>
           <w:rFonts w:cs="Arial"/>
         </w:rPr>
-        <w:t xml:space="preserve">Escolha de foto já existe para adicionar no site </w:t>
+        <w:t>Finalização do protótipo do site</w:t>
+      </w:r>
+      <w:r>
+        <w:rPr>
+          <w:rFonts w:cs="Arial"/>
+        </w:rPr>
+        <w:t>;</w:t>
       </w:r>
     </w:p>
     <w:p>
@@ -6176,7 +6789,53 @@
         <w:rPr>
           <w:rFonts w:cs="Arial"/>
         </w:rPr>
-        <w:t xml:space="preserve">Finalização do protótipo do site </w:t>
+        <w:t>Finaliza</w:t>
+      </w:r>
+      <w:r>
+        <w:rPr>
+          <w:rFonts w:cs="Arial"/>
+        </w:rPr>
+        <w:t>ção do</w:t>
+      </w:r>
+      <w:r>
+        <w:rPr>
+          <w:rFonts w:cs="Arial"/>
+        </w:rPr>
+        <w:t xml:space="preserve"> nosso </w:t>
+      </w:r>
+      <w:proofErr w:type="spellStart"/>
+      <w:r>
+        <w:rPr>
+          <w:rFonts w:cs="Arial"/>
+        </w:rPr>
+        <w:t>U</w:t>
+      </w:r>
+      <w:r>
+        <w:rPr>
+          <w:rFonts w:cs="Arial"/>
+        </w:rPr>
+        <w:t>ser</w:t>
+      </w:r>
+      <w:proofErr w:type="spellEnd"/>
+      <w:r>
+        <w:rPr>
+          <w:rFonts w:cs="Arial"/>
+        </w:rPr>
+        <w:t xml:space="preserve"> </w:t>
+      </w:r>
+      <w:proofErr w:type="spellStart"/>
+      <w:r>
+        <w:rPr>
+          <w:rFonts w:cs="Arial"/>
+        </w:rPr>
+        <w:t>Story</w:t>
+      </w:r>
+      <w:proofErr w:type="spellEnd"/>
+      <w:r>
+        <w:rPr>
+          <w:rFonts w:cs="Arial"/>
+        </w:rPr>
+        <w:t>;</w:t>
       </w:r>
     </w:p>
     <w:p>
@@ -6194,7 +6853,49 @@
         <w:rPr>
           <w:rFonts w:cs="Arial"/>
         </w:rPr>
-        <w:t>Finalizar nosso US</w:t>
+        <w:t>In</w:t>
+      </w:r>
+      <w:r>
+        <w:rPr>
+          <w:rFonts w:cs="Arial"/>
+        </w:rPr>
+        <w:t>í</w:t>
+      </w:r>
+      <w:r>
+        <w:rPr>
+          <w:rFonts w:cs="Arial"/>
+        </w:rPr>
+        <w:t>cio d</w:t>
+      </w:r>
+      <w:r>
+        <w:rPr>
+          <w:rFonts w:cs="Arial"/>
+        </w:rPr>
+        <w:t>a</w:t>
+      </w:r>
+      <w:r>
+        <w:rPr>
+          <w:rFonts w:cs="Arial"/>
+        </w:rPr>
+        <w:t xml:space="preserve"> montagem d</w:t>
+      </w:r>
+      <w:r>
+        <w:rPr>
+          <w:rFonts w:cs="Arial"/>
+        </w:rPr>
+        <w:t>os</w:t>
+      </w:r>
+      <w:r>
+        <w:rPr>
+          <w:rFonts w:cs="Arial"/>
+        </w:rPr>
+        <w:t xml:space="preserve"> slide</w:t>
+      </w:r>
+      <w:r>
+        <w:rPr>
+          <w:rFonts w:cs="Arial"/>
+        </w:rPr>
+        <w:t>s;</w:t>
       </w:r>
     </w:p>
     <w:p>
@@ -6212,7 +6913,19 @@
         <w:rPr>
           <w:rFonts w:cs="Arial"/>
         </w:rPr>
-        <w:t xml:space="preserve">Inicio de montagem de slide </w:t>
+        <w:t xml:space="preserve">Documentação de PBQ da </w:t>
+      </w:r>
+      <w:r>
+        <w:rPr>
+          <w:rFonts w:cs="Arial"/>
+        </w:rPr>
+        <w:t>Track Vision;</w:t>
+      </w:r>
+      <w:r>
+        <w:rPr>
+          <w:rFonts w:cs="Arial"/>
+        </w:rPr>
+        <w:t xml:space="preserve"> </w:t>
       </w:r>
     </w:p>
     <w:p>
@@ -6230,38 +6943,29 @@
         <w:rPr>
           <w:rFonts w:cs="Arial"/>
         </w:rPr>
-        <w:t xml:space="preserve">Documentação de PBQ da track </w:t>
-      </w:r>
-    </w:p>
-    <w:p>
-      <w:pPr>
-        <w:pStyle w:val="PargrafodaLista"/>
-        <w:numPr>
-          <w:ilvl w:val="0"/>
-          <w:numId w:val="40"/>
-        </w:numPr>
-        <w:rPr>
-          <w:rFonts w:cs="Arial"/>
-        </w:rPr>
-      </w:pPr>
-      <w:r>
-        <w:rPr>
-          <w:rFonts w:cs="Arial"/>
-        </w:rPr>
-        <w:t>Atualização em Diagrama de solução</w:t>
-      </w:r>
-    </w:p>
-    <w:p>
-      <w:pPr>
-        <w:pStyle w:val="PargrafodaLista"/>
-        <w:rPr>
-          <w:rFonts w:cs="Arial"/>
-        </w:rPr>
-      </w:pPr>
-    </w:p>
-    <w:p>
-      <w:pPr>
-        <w:pStyle w:val="PargrafodaLista"/>
+        <w:t xml:space="preserve">Atualização </w:t>
+      </w:r>
+      <w:r>
+        <w:rPr>
+          <w:rFonts w:cs="Arial"/>
+        </w:rPr>
+        <w:t>do d</w:t>
+      </w:r>
+      <w:r>
+        <w:rPr>
+          <w:rFonts w:cs="Arial"/>
+        </w:rPr>
+        <w:t>iagrama de solução</w:t>
+      </w:r>
+      <w:r>
+        <w:rPr>
+          <w:rFonts w:cs="Arial"/>
+        </w:rPr>
+        <w:t>.</w:t>
+      </w:r>
+    </w:p>
+    <w:p>
+      <w:pPr>
         <w:rPr>
           <w:rFonts w:cs="Arial"/>
         </w:rPr>
@@ -6349,6 +7053,12 @@
         </w:rPr>
         <w:t>Separação de falas para apresentação</w:t>
       </w:r>
+      <w:r>
+        <w:rPr>
+          <w:rFonts w:cs="Arial"/>
+        </w:rPr>
+        <w:t>;</w:t>
+      </w:r>
     </w:p>
     <w:p>
       <w:pPr>
@@ -6365,7 +7075,43 @@
         <w:rPr>
           <w:rFonts w:cs="Arial"/>
         </w:rPr>
-        <w:t xml:space="preserve">Inicio do mini projeto de </w:t>
+        <w:t>In</w:t>
+      </w:r>
+      <w:r>
+        <w:rPr>
+          <w:rFonts w:cs="Arial"/>
+        </w:rPr>
+        <w:t>í</w:t>
+      </w:r>
+      <w:r>
+        <w:rPr>
+          <w:rFonts w:cs="Arial"/>
+        </w:rPr>
+        <w:t xml:space="preserve">cio do </w:t>
+      </w:r>
+      <w:r>
+        <w:rPr>
+          <w:rFonts w:cs="Arial"/>
+        </w:rPr>
+        <w:t>miniprojeto</w:t>
+      </w:r>
+      <w:r>
+        <w:rPr>
+          <w:rFonts w:cs="Arial"/>
+        </w:rPr>
+        <w:t xml:space="preserve"> </w:t>
+      </w:r>
+      <w:r>
+        <w:rPr>
+          <w:rFonts w:cs="Arial"/>
+        </w:rPr>
+        <w:t>em</w:t>
+      </w:r>
+      <w:r>
+        <w:rPr>
+          <w:rFonts w:cs="Arial"/>
+        </w:rPr>
+        <w:t xml:space="preserve"> </w:t>
       </w:r>
       <w:proofErr w:type="spellStart"/>
       <w:r>
@@ -6375,6 +7121,12 @@
         <w:t>Kotlin</w:t>
       </w:r>
       <w:proofErr w:type="spellEnd"/>
+      <w:r>
+        <w:rPr>
+          <w:rFonts w:cs="Arial"/>
+        </w:rPr>
+        <w:t>;</w:t>
+      </w:r>
     </w:p>
     <w:p>
       <w:pPr>
@@ -6391,58 +7143,82 @@
         <w:rPr>
           <w:rFonts w:cs="Arial"/>
         </w:rPr>
-        <w:t xml:space="preserve">Finalização de </w:t>
-      </w:r>
-      <w:proofErr w:type="spellStart"/>
-      <w:r>
-        <w:rPr>
-          <w:rFonts w:cs="Arial"/>
-        </w:rPr>
-        <w:t>User</w:t>
-      </w:r>
-      <w:proofErr w:type="spellEnd"/>
-      <w:r>
-        <w:rPr>
-          <w:rFonts w:cs="Arial"/>
-        </w:rPr>
-        <w:t xml:space="preserve"> </w:t>
-      </w:r>
-      <w:proofErr w:type="spellStart"/>
-      <w:r>
-        <w:rPr>
-          <w:rFonts w:cs="Arial"/>
-        </w:rPr>
-        <w:t>Story</w:t>
-      </w:r>
-      <w:proofErr w:type="spellEnd"/>
+        <w:t>Continuação</w:t>
+      </w:r>
+      <w:r>
+        <w:rPr>
+          <w:rFonts w:cs="Arial"/>
+        </w:rPr>
+        <w:t xml:space="preserve"> do documento do PBQ</w:t>
+      </w:r>
+      <w:r>
+        <w:rPr>
+          <w:rFonts w:cs="Arial"/>
+        </w:rPr>
+        <w:t>.</w:t>
+      </w:r>
+    </w:p>
+    <w:p>
+      <w:pPr>
+        <w:rPr>
+          <w:rFonts w:cs="Arial"/>
+        </w:rPr>
+      </w:pPr>
+    </w:p>
+    <w:p>
+      <w:pPr>
+        <w:tabs>
+          <w:tab w:val="left" w:pos="3030"/>
+        </w:tabs>
+        <w:rPr>
+          <w:rFonts w:cs="Arial"/>
+          <w:b/>
+          <w:bCs/>
+        </w:rPr>
+      </w:pPr>
+      <w:r>
+        <w:rPr>
+          <w:rFonts w:cs="Arial"/>
+          <w:b/>
+          <w:bCs/>
+        </w:rPr>
+        <w:t xml:space="preserve">06/08 </w:t>
+      </w:r>
+      <w:r>
+        <w:rPr>
+          <w:rFonts w:cs="Arial"/>
+          <w:b/>
+          <w:bCs/>
+        </w:rPr>
+        <w:t>–</w:t>
+      </w:r>
+      <w:r>
+        <w:rPr>
+          <w:rFonts w:cs="Arial"/>
+          <w:b/>
+          <w:bCs/>
+        </w:rPr>
+        <w:t xml:space="preserve"> Pauta</w:t>
+      </w:r>
+      <w:r>
+        <w:rPr>
+          <w:rFonts w:cs="Arial"/>
+          <w:b/>
+          <w:bCs/>
+        </w:rPr>
+        <w:tab/>
+      </w:r>
     </w:p>
     <w:p>
       <w:pPr>
         <w:pStyle w:val="PargrafodaLista"/>
         <w:numPr>
           <w:ilvl w:val="0"/>
-          <w:numId w:val="41"/>
+          <w:numId w:val="42"/>
         </w:numPr>
-        <w:rPr>
-          <w:rFonts w:cs="Arial"/>
-        </w:rPr>
-      </w:pPr>
-      <w:r>
-        <w:rPr>
-          <w:rFonts w:cs="Arial"/>
-        </w:rPr>
-        <w:t>Em andamento do documento do PBQ</w:t>
-      </w:r>
-    </w:p>
-    <w:p>
-      <w:pPr>
-        <w:rPr>
-          <w:rFonts w:cs="Arial"/>
-        </w:rPr>
-      </w:pPr>
-    </w:p>
-    <w:p>
-      <w:pPr>
+        <w:tabs>
+          <w:tab w:val="left" w:pos="3030"/>
+        </w:tabs>
         <w:rPr>
           <w:rFonts w:cs="Arial"/>
           <w:b/>
@@ -6452,35 +7228,77 @@
       <w:r>
         <w:rPr>
           <w:rFonts w:cs="Arial"/>
+        </w:rPr>
+        <w:t>Continuação dos slides;</w:t>
+      </w:r>
+    </w:p>
+    <w:p>
+      <w:pPr>
+        <w:pStyle w:val="PargrafodaLista"/>
+        <w:numPr>
+          <w:ilvl w:val="0"/>
+          <w:numId w:val="42"/>
+        </w:numPr>
+        <w:tabs>
+          <w:tab w:val="left" w:pos="3030"/>
+        </w:tabs>
+        <w:rPr>
+          <w:rFonts w:cs="Arial"/>
           <w:b/>
           <w:bCs/>
         </w:rPr>
-        <w:t xml:space="preserve">06/08 </w:t>
-      </w:r>
-      <w:r>
+      </w:pPr>
+      <w:r>
+        <w:rPr>
+          <w:rFonts w:cs="Arial"/>
+        </w:rPr>
+        <w:t xml:space="preserve">Finalização do miniprojeto em </w:t>
+      </w:r>
+      <w:proofErr w:type="spellStart"/>
+      <w:r>
+        <w:rPr>
+          <w:rFonts w:cs="Arial"/>
+        </w:rPr>
+        <w:t>Kotlin</w:t>
+      </w:r>
+      <w:proofErr w:type="spellEnd"/>
+      <w:r>
+        <w:rPr>
+          <w:rFonts w:cs="Arial"/>
+        </w:rPr>
+        <w:t>;</w:t>
+      </w:r>
+    </w:p>
+    <w:p>
+      <w:pPr>
+        <w:pStyle w:val="PargrafodaLista"/>
+        <w:numPr>
+          <w:ilvl w:val="0"/>
+          <w:numId w:val="42"/>
+        </w:numPr>
+        <w:tabs>
+          <w:tab w:val="left" w:pos="3030"/>
+        </w:tabs>
         <w:rPr>
           <w:rFonts w:cs="Arial"/>
           <w:b/>
           <w:bCs/>
         </w:rPr>
-        <w:t>–</w:t>
-      </w:r>
-      <w:r>
+      </w:pPr>
+      <w:r>
+        <w:rPr>
+          <w:rFonts w:cs="Arial"/>
+        </w:rPr>
+        <w:t>Revisão das tarefas e entregáveis já finalizadas.</w:t>
+      </w:r>
+    </w:p>
+    <w:p>
+      <w:pPr>
         <w:rPr>
           <w:rFonts w:cs="Arial"/>
           <w:b/>
           <w:bCs/>
         </w:rPr>
-        <w:t xml:space="preserve"> Pauta</w:t>
-      </w:r>
-    </w:p>
-    <w:p>
-      <w:pPr>
-        <w:rPr>
-          <w:rFonts w:cs="Arial"/>
-          <w:b/>
-          <w:bCs/>
-        </w:rPr>
       </w:pPr>
     </w:p>
     <w:p>
@@ -6493,17 +7311,19 @@
     <w:p>
       <w:pPr>
         <w:pStyle w:val="FolhadeRostodosCaptulos"/>
-        <w:rPr>
-          <w:rFonts w:cs="Arial"/>
-        </w:rPr>
-      </w:pPr>
-      <w:r>
-        <w:rPr>
-          <w:rFonts w:cs="Arial"/>
-        </w:rPr>
-        <w:lastRenderedPageBreak/>
-        <w:tab/>
-      </w:r>
+        <w:ind w:left="720"/>
+        <w:rPr>
+          <w:rFonts w:cs="Arial"/>
+        </w:rPr>
+      </w:pPr>
+    </w:p>
+    <w:p>
+      <w:pPr>
+        <w:pStyle w:val="FolhadeRostodosCaptulos"/>
+        <w:rPr>
+          <w:rFonts w:cs="Arial"/>
+        </w:rPr>
+      </w:pPr>
       <w:r>
         <w:rPr>
           <w:rFonts w:cs="Arial"/>
@@ -6644,7 +7464,6 @@
       <w:pPr>
         <w:spacing w:after="106"/>
         <w:ind w:right="373"/>
-        <w:jc w:val="center"/>
         <w:rPr>
           <w:rFonts w:cs="Arial"/>
         </w:rPr>
@@ -6655,17 +7474,8 @@
           <w:noProof/>
           <w:lang w:eastAsia="pt-BR"/>
         </w:rPr>
-        <w:t>Imagem 2 - Diagrama de Solução</w:t>
-      </w:r>
-    </w:p>
-    <w:p>
-      <w:pPr>
-        <w:spacing w:after="106"/>
-        <w:ind w:right="373"/>
-        <w:rPr>
-          <w:rFonts w:cs="Arial"/>
-        </w:rPr>
-      </w:pPr>
+        <w:tab/>
+      </w:r>
       <w:r>
         <w:rPr>
           <w:rFonts w:cs="Arial"/>
@@ -6696,12 +7506,38 @@
         </w:rPr>
         <w:t xml:space="preserve"> são convertidos e armazenados em nosso banco de dados local e posteriormente será adicionado em uma aplicação em cloud, propondo o baixo custo em armazenamento e recurso físico para guardar os dados obtidos. </w:t>
       </w:r>
-    </w:p>
-    <w:p>
-      <w:pPr>
-        <w:spacing w:after="106"/>
-        <w:ind w:right="373"/>
-        <w:jc w:val="left"/>
+      <w:bookmarkStart w:id="18" w:name="_Toc154569928"/>
+    </w:p>
+    <w:p>
+      <w:pPr>
+        <w:pStyle w:val="Ttulo2"/>
+        <w:rPr>
+          <w:b/>
+        </w:rPr>
+      </w:pPr>
+      <w:bookmarkStart w:id="19" w:name="_Toc104391415"/>
+      <w:r>
+        <w:rPr>
+          <w:b/>
+        </w:rPr>
+        <w:t xml:space="preserve"> </w:t>
+      </w:r>
+      <w:r>
+        <w:rPr>
+          <w:b/>
+        </w:rPr>
+        <w:t>Banco de Dados</w:t>
+      </w:r>
+      <w:bookmarkEnd w:id="19"/>
+      <w:r>
+        <w:rPr>
+          <w:b/>
+        </w:rPr>
+        <w:t xml:space="preserve"> </w:t>
+      </w:r>
+    </w:p>
+    <w:p>
+      <w:pPr>
         <w:rPr>
           <w:rFonts w:cs="Arial"/>
         </w:rPr>
@@ -6712,163 +7548,221 @@
         </w:rPr>
         <w:tab/>
       </w:r>
-      <w:bookmarkStart w:id="18" w:name="_Toc154569928"/>
-    </w:p>
-    <w:p>
-      <w:pPr>
-        <w:rPr>
-          <w:rFonts w:cs="Arial"/>
-        </w:rPr>
-      </w:pPr>
-    </w:p>
-    <w:p>
-      <w:pPr>
-        <w:pStyle w:val="Ttulo2"/>
-        <w:rPr>
-          <w:b/>
-        </w:rPr>
-      </w:pPr>
-      <w:bookmarkStart w:id="19" w:name="_Toc104391415"/>
-      <w:r>
-        <w:rPr>
-          <w:b/>
+      <w:r>
+        <w:rPr>
+          <w:rFonts w:cs="Arial"/>
+        </w:rPr>
+        <w:t>Nossa modelagem tem como base a captação de dados do hardware de nosso cliente, bem como de seu cadastro e login em nosso site</w:t>
+      </w:r>
+      <w:r>
+        <w:rPr>
+          <w:rFonts w:cs="Arial"/>
+        </w:rPr>
+        <w:t>,</w:t>
+      </w:r>
+      <w:r>
+        <w:rPr>
+          <w:rFonts w:cs="Arial"/>
+        </w:rPr>
+        <w:t xml:space="preserve"> para obter de forma dinâmica informações importantes para melhorias constantes em seu negócio. </w:t>
+      </w:r>
+    </w:p>
+    <w:p>
+      <w:pPr>
+        <w:rPr>
+          <w:rFonts w:cs="Arial"/>
+        </w:rPr>
+      </w:pPr>
+      <w:r>
+        <w:rPr>
+          <w:rFonts w:cs="Arial"/>
+        </w:rPr>
+        <w:tab/>
+        <w:t>Em nossa tabela empresa</w:t>
+      </w:r>
+      <w:r>
+        <w:rPr>
+          <w:rFonts w:cs="Arial"/>
+        </w:rPr>
+        <w:t>,</w:t>
+      </w:r>
+      <w:r>
+        <w:rPr>
+          <w:rFonts w:cs="Arial"/>
         </w:rPr>
         <w:t xml:space="preserve"> </w:t>
       </w:r>
       <w:r>
         <w:rPr>
-          <w:b/>
-        </w:rPr>
-        <w:t>Banco de Dados</w:t>
-      </w:r>
-      <w:bookmarkEnd w:id="19"/>
-      <w:r>
-        <w:rPr>
-          <w:b/>
+          <w:rFonts w:cs="Arial"/>
+        </w:rPr>
+        <w:t xml:space="preserve">há </w:t>
+      </w:r>
+      <w:r>
+        <w:rPr>
+          <w:rFonts w:cs="Arial"/>
+        </w:rPr>
+        <w:t>um id que visa identificar a empresa cadastrada e</w:t>
+      </w:r>
+      <w:r>
+        <w:rPr>
+          <w:rFonts w:cs="Arial"/>
+        </w:rPr>
+        <w:t>,</w:t>
+      </w:r>
+      <w:r>
+        <w:rPr>
+          <w:rFonts w:cs="Arial"/>
+        </w:rPr>
+        <w:t xml:space="preserve"> com ela</w:t>
+      </w:r>
+      <w:r>
+        <w:rPr>
+          <w:rFonts w:cs="Arial"/>
+        </w:rPr>
+        <w:t>,</w:t>
+      </w:r>
+      <w:r>
+        <w:rPr>
+          <w:rFonts w:cs="Arial"/>
+        </w:rPr>
+        <w:t xml:space="preserve"> obter dados como a razão social, </w:t>
+      </w:r>
+      <w:r>
+        <w:rPr>
+          <w:rFonts w:cs="Arial"/>
+        </w:rPr>
+        <w:t>o CNPJ</w:t>
+      </w:r>
+      <w:r>
+        <w:rPr>
+          <w:rFonts w:cs="Arial"/>
+        </w:rPr>
+        <w:t xml:space="preserve"> e o e-mail</w:t>
+      </w:r>
+      <w:r>
+        <w:rPr>
+          <w:rFonts w:cs="Arial"/>
+        </w:rPr>
+        <w:t>.</w:t>
+      </w:r>
+    </w:p>
+    <w:p>
+      <w:pPr>
+        <w:rPr>
+          <w:rFonts w:cs="Arial"/>
+        </w:rPr>
+      </w:pPr>
+      <w:r>
+        <w:rPr>
+          <w:rFonts w:cs="Arial"/>
+        </w:rPr>
+        <w:tab/>
+        <w:t>Na tabela de usuário</w:t>
+      </w:r>
+      <w:r>
+        <w:rPr>
+          <w:rFonts w:cs="Arial"/>
+        </w:rPr>
+        <w:t>,</w:t>
+      </w:r>
+      <w:r>
+        <w:rPr>
+          <w:rFonts w:cs="Arial"/>
+        </w:rPr>
+        <w:t xml:space="preserve"> é possível encontrar novamente um id para saber qual </w:t>
+      </w:r>
+      <w:r>
+        <w:rPr>
+          <w:rFonts w:cs="Arial"/>
+        </w:rPr>
+        <w:t>funcionário</w:t>
+      </w:r>
+      <w:r>
+        <w:rPr>
+          <w:rFonts w:cs="Arial"/>
         </w:rPr>
         <w:t xml:space="preserve"> </w:t>
       </w:r>
-    </w:p>
-    <w:p>
-      <w:pPr>
-        <w:rPr>
-          <w:rFonts w:cs="Arial"/>
-        </w:rPr>
-      </w:pPr>
-      <w:r>
-        <w:rPr>
-          <w:rFonts w:cs="Arial"/>
-        </w:rPr>
-        <w:tab/>
-      </w:r>
-      <w:r>
-        <w:rPr>
-          <w:rFonts w:cs="Arial"/>
-        </w:rPr>
-        <w:t xml:space="preserve">Nossa modelagem tem como base a captação de dados do hardware de nosso cliente, bem como de seu cadastro e login em nosso site para obter de forma dinâmica informações importantes para melhorias constantes em seu negócio. </w:t>
-      </w:r>
-    </w:p>
-    <w:p>
-      <w:pPr>
-        <w:rPr>
-          <w:rFonts w:cs="Arial"/>
-        </w:rPr>
-      </w:pPr>
-    </w:p>
-    <w:p>
-      <w:pPr>
-        <w:rPr>
-          <w:rFonts w:cs="Arial"/>
-        </w:rPr>
-      </w:pPr>
-      <w:r>
-        <w:rPr>
-          <w:rFonts w:cs="Arial"/>
-        </w:rPr>
-        <w:tab/>
-        <w:t xml:space="preserve">Em nossa tabela empresa tem um id que visa identificar a empresa a qual está cadastrada e com ela obter dados como a razão social, </w:t>
+      <w:r>
+        <w:rPr>
+          <w:rFonts w:cs="Arial"/>
+        </w:rPr>
+        <w:t xml:space="preserve">está </w:t>
+      </w:r>
+      <w:r>
+        <w:rPr>
+          <w:rFonts w:cs="Arial"/>
+        </w:rPr>
+        <w:t xml:space="preserve">logado e a </w:t>
       </w:r>
       <w:proofErr w:type="spellStart"/>
       <w:r>
         <w:rPr>
           <w:rFonts w:cs="Arial"/>
         </w:rPr>
-        <w:t>cnpj</w:t>
+        <w:t>fk</w:t>
+      </w:r>
+      <w:r>
+        <w:rPr>
+          <w:rFonts w:cs="Arial"/>
+        </w:rPr>
+        <w:t>E</w:t>
+      </w:r>
+      <w:r>
+        <w:rPr>
+          <w:rFonts w:cs="Arial"/>
+        </w:rPr>
+        <w:t>mpresa</w:t>
       </w:r>
       <w:proofErr w:type="spellEnd"/>
       <w:r>
         <w:rPr>
           <w:rFonts w:cs="Arial"/>
         </w:rPr>
-        <w:t xml:space="preserve"> e o e-mail, como fontes base para iniciar sua relação com nossa empresa.</w:t>
-      </w:r>
-    </w:p>
-    <w:p>
-      <w:pPr>
-        <w:rPr>
-          <w:rFonts w:cs="Arial"/>
-        </w:rPr>
-      </w:pPr>
-      <w:r>
-        <w:rPr>
-          <w:rFonts w:cs="Arial"/>
-        </w:rPr>
-        <w:t xml:space="preserve"> </w:t>
-      </w:r>
-    </w:p>
-    <w:p>
-      <w:pPr>
-        <w:rPr>
-          <w:rFonts w:cs="Arial"/>
-        </w:rPr>
-      </w:pPr>
-      <w:r>
-        <w:rPr>
-          <w:rFonts w:cs="Arial"/>
-        </w:rPr>
-        <w:tab/>
-        <w:t xml:space="preserve">Na tabela de usuário é possível encontrar novamente um id para saber qual empresa ou representante se encontra logado e a </w:t>
-      </w:r>
-      <w:proofErr w:type="spellStart"/>
-      <w:r>
-        <w:rPr>
-          <w:rFonts w:cs="Arial"/>
-        </w:rPr>
-        <w:t>fkempresa</w:t>
-      </w:r>
-      <w:proofErr w:type="spellEnd"/>
-      <w:r>
-        <w:rPr>
-          <w:rFonts w:cs="Arial"/>
-        </w:rPr>
-        <w:t xml:space="preserve"> que liga com os dados obtido da tabela empresa, visando </w:t>
-      </w:r>
-      <w:proofErr w:type="gramStart"/>
-      <w:r>
-        <w:rPr>
-          <w:rFonts w:cs="Arial"/>
-        </w:rPr>
-        <w:t>sua dependências</w:t>
-      </w:r>
-      <w:proofErr w:type="gramEnd"/>
-      <w:r>
-        <w:rPr>
-          <w:rFonts w:cs="Arial"/>
-        </w:rPr>
-        <w:t xml:space="preserve"> referente a mesma. </w:t>
-      </w:r>
-      <w:r>
-        <w:rPr>
-          <w:rFonts w:cs="Arial"/>
-        </w:rPr>
-        <w:t xml:space="preserve">Sendo </w:t>
-      </w:r>
-      <w:r>
-        <w:rPr>
-          <w:rFonts w:cs="Arial"/>
-        </w:rPr>
-        <w:lastRenderedPageBreak/>
-        <w:t xml:space="preserve">nome, e-mail e senha informações coletadas para que o mesmo possa se cadastrar e </w:t>
+        <w:t xml:space="preserve"> que liga com os dados obtido da tabela empresa, visando sua</w:t>
+      </w:r>
+      <w:r>
+        <w:rPr>
+          <w:rFonts w:cs="Arial"/>
+        </w:rPr>
+        <w:t>s</w:t>
+      </w:r>
+      <w:r>
+        <w:rPr>
+          <w:rFonts w:cs="Arial"/>
+        </w:rPr>
+        <w:t xml:space="preserve"> dependências referente a mesma. </w:t>
+      </w:r>
+      <w:r>
+        <w:rPr>
+          <w:rFonts w:cs="Arial"/>
+        </w:rPr>
+        <w:t xml:space="preserve">Sendo nome, e-mail e senha </w:t>
+      </w:r>
+      <w:r>
+        <w:rPr>
+          <w:rFonts w:cs="Arial"/>
+        </w:rPr>
+        <w:t xml:space="preserve">as </w:t>
+      </w:r>
+      <w:r>
+        <w:rPr>
+          <w:rFonts w:cs="Arial"/>
+        </w:rPr>
+        <w:t xml:space="preserve">informações coletadas para que </w:t>
+      </w:r>
+      <w:r>
+        <w:rPr>
+          <w:rFonts w:cs="Arial"/>
+        </w:rPr>
+        <w:t>ele</w:t>
+      </w:r>
+      <w:r>
+        <w:rPr>
+          <w:rFonts w:cs="Arial"/>
+        </w:rPr>
+        <w:t xml:space="preserve"> possa se cadastrar e </w:t>
       </w:r>
       <w:proofErr w:type="spellStart"/>
       <w:r>
@@ -6910,20 +7804,62 @@
         <w:rPr>
           <w:rFonts w:cs="Arial"/>
         </w:rPr>
-        <w:t xml:space="preserve"> e agencia, sendo seu relacionamento de muitos ou nenhum com usuário e armazena como referencia os dados da agencia que está sendo monitorada. </w:t>
-      </w:r>
-    </w:p>
-    <w:p>
-      <w:pPr>
-        <w:rPr>
-          <w:rFonts w:cs="Arial"/>
-        </w:rPr>
-      </w:pPr>
-      <w:r>
-        <w:rPr>
-          <w:rFonts w:cs="Arial"/>
-        </w:rPr>
+        <w:t xml:space="preserve"> e ag</w:t>
+      </w:r>
+      <w:r>
+        <w:rPr>
+          <w:rFonts w:cs="Arial"/>
+        </w:rPr>
+        <w:t>ê</w:t>
+      </w:r>
+      <w:r>
+        <w:rPr>
+          <w:rFonts w:cs="Arial"/>
+        </w:rPr>
+        <w:t xml:space="preserve">ncia, sendo seu relacionamento de muitos ou nenhum com usuário e armazena como </w:t>
+      </w:r>
+      <w:r>
+        <w:rPr>
+          <w:rFonts w:cs="Arial"/>
+        </w:rPr>
+        <w:t>referência</w:t>
+      </w:r>
+      <w:r>
+        <w:rPr>
+          <w:rFonts w:cs="Arial"/>
+        </w:rPr>
+        <w:t xml:space="preserve"> os dados da </w:t>
+      </w:r>
+      <w:r>
+        <w:rPr>
+          <w:rFonts w:cs="Arial"/>
+        </w:rPr>
+        <w:t>agência</w:t>
+      </w:r>
+      <w:r>
+        <w:rPr>
+          <w:rFonts w:cs="Arial"/>
+        </w:rPr>
+        <w:t xml:space="preserve"> que está sendo monitorada.</w:t>
+      </w:r>
+    </w:p>
+    <w:p>
+      <w:pPr>
+        <w:rPr>
+          <w:rFonts w:cs="Arial"/>
+        </w:rPr>
+      </w:pPr>
+      <w:r>
+        <w:rPr>
+          <w:rFonts w:cs="Arial"/>
+        </w:rPr>
+        <w:lastRenderedPageBreak/>
         <w:tab/>
+      </w:r>
+      <w:r>
+        <w:rPr>
+          <w:rFonts w:cs="Arial"/>
+        </w:rPr>
         <w:t>Por fim, mas não me</w:t>
       </w:r>
       <w:r>
@@ -6948,7 +7884,43 @@
         <w:rPr>
           <w:rFonts w:cs="Arial"/>
         </w:rPr>
-        <w:t xml:space="preserve">importante temos nossa tabela leitura que traz todos os dados nos quais iremos cruzar em nosso site e gerar em nossa </w:t>
+        <w:t>importante</w:t>
+      </w:r>
+      <w:r>
+        <w:rPr>
+          <w:rFonts w:cs="Arial"/>
+        </w:rPr>
+        <w:t>,</w:t>
+      </w:r>
+      <w:r>
+        <w:rPr>
+          <w:rFonts w:cs="Arial"/>
+        </w:rPr>
+        <w:t xml:space="preserve"> temos nossa tabela leitura</w:t>
+      </w:r>
+      <w:r>
+        <w:rPr>
+          <w:rFonts w:cs="Arial"/>
+        </w:rPr>
+        <w:t xml:space="preserve">, </w:t>
+      </w:r>
+      <w:r>
+        <w:rPr>
+          <w:rFonts w:cs="Arial"/>
+        </w:rPr>
+        <w:t xml:space="preserve">que traz todos os dados </w:t>
+      </w:r>
+      <w:r>
+        <w:rPr>
+          <w:rFonts w:cs="Arial"/>
+        </w:rPr>
+        <w:t xml:space="preserve">que iremos utilizar </w:t>
+      </w:r>
+      <w:r>
+        <w:rPr>
+          <w:rFonts w:cs="Arial"/>
+        </w:rPr>
+        <w:t xml:space="preserve">em nosso site e gerar em nossa </w:t>
       </w:r>
       <w:r>
         <w:rPr>
@@ -6960,7 +7932,19 @@
         <w:rPr>
           <w:rFonts w:cs="Arial"/>
         </w:rPr>
-        <w:t xml:space="preserve"> dados mais precisos de utilização e assim poder obter as informação e aplicação de uma ação preventiva sobre aquele equipamento. </w:t>
+        <w:t xml:space="preserve"> </w:t>
+      </w:r>
+      <w:r>
+        <w:rPr>
+          <w:rFonts w:cs="Arial"/>
+        </w:rPr>
+        <w:t>informações mais precisas</w:t>
+      </w:r>
+      <w:r>
+        <w:rPr>
+          <w:rFonts w:cs="Arial"/>
+        </w:rPr>
+        <w:t>.</w:t>
       </w:r>
     </w:p>
     <w:p>
@@ -6981,10 +7965,10 @@
           <w:noProof/>
         </w:rPr>
         <w:drawing>
-          <wp:inline distT="0" distB="0" distL="0" distR="0" wp14:anchorId="51C1CCFA" wp14:editId="6216A10A">
-            <wp:extent cx="5760720" cy="3617595"/>
-            <wp:effectExtent l="0" t="0" r="0" b="1905"/>
-            <wp:docPr id="5" name="Imagem 5"/>
+          <wp:inline distT="0" distB="0" distL="0" distR="0" wp14:anchorId="104AA1EE" wp14:editId="323140AF">
+            <wp:extent cx="5760720" cy="4017010"/>
+            <wp:effectExtent l="0" t="0" r="0" b="2540"/>
+            <wp:docPr id="3" name="Imagem 3" descr="Diagrama&#10;&#10;Descrição gerada automaticamente"/>
             <wp:cNvGraphicFramePr>
               <a:graphicFrameLocks xmlns:a="http://schemas.openxmlformats.org/drawingml/2006/main" noChangeAspect="1"/>
             </wp:cNvGraphicFramePr>
@@ -6992,36 +7976,23 @@
               <a:graphicData uri="http://schemas.openxmlformats.org/drawingml/2006/picture">
                 <pic:pic xmlns:pic="http://schemas.openxmlformats.org/drawingml/2006/picture">
                   <pic:nvPicPr>
-                    <pic:cNvPr id="0" name="Picture 5"/>
-                    <pic:cNvPicPr>
-                      <a:picLocks noChangeAspect="1" noChangeArrowheads="1"/>
-                    </pic:cNvPicPr>
+                    <pic:cNvPr id="3" name="Imagem 3" descr="Diagrama&#10;&#10;Descrição gerada automaticamente"/>
+                    <pic:cNvPicPr/>
                   </pic:nvPicPr>
                   <pic:blipFill>
-                    <a:blip r:embed="rId19">
-                      <a:extLst>
-                        <a:ext uri="{28A0092B-C50C-407E-A947-70E740481C1C}">
-                          <a14:useLocalDpi xmlns:a14="http://schemas.microsoft.com/office/drawing/2010/main" val="0"/>
-                        </a:ext>
-                      </a:extLst>
-                    </a:blip>
-                    <a:srcRect/>
+                    <a:blip r:embed="rId19"/>
                     <a:stretch>
                       <a:fillRect/>
                     </a:stretch>
                   </pic:blipFill>
-                  <pic:spPr bwMode="auto">
+                  <pic:spPr>
                     <a:xfrm>
                       <a:off x="0" y="0"/>
-                      <a:ext cx="5760720" cy="3617595"/>
+                      <a:ext cx="5760720" cy="4017010"/>
                     </a:xfrm>
                     <a:prstGeom prst="rect">
                       <a:avLst/>
                     </a:prstGeom>
-                    <a:noFill/>
-                    <a:ln>
-                      <a:noFill/>
-                    </a:ln>
                   </pic:spPr>
                 </pic:pic>
               </a:graphicData>
@@ -7032,14 +8003,6 @@
     </w:p>
     <w:p>
       <w:pPr>
-        <w:jc w:val="center"/>
-        <w:rPr>
-          <w:rFonts w:cs="Arial"/>
-        </w:rPr>
-      </w:pPr>
-    </w:p>
-    <w:p>
-      <w:pPr>
         <w:pStyle w:val="Ttulo2"/>
         <w:rPr>
           <w:b/>
@@ -7094,7 +8057,134 @@
         <w:rPr>
           <w:rFonts w:cs="Arial"/>
         </w:rPr>
-        <w:t xml:space="preserve"> o usuário terá o primeiro contato com a página inicial, que contêm botões chamativos com as cores principais da identidade visual da empresa, visando atrair o usuário para interagir levando-o as demais telas do site onde ele terá mais informações sobre a empresa, ao rolar a tela ele terá um primeiro contato com projetos, estudos de casos e os integrantes do projeto.</w:t>
+        <w:t xml:space="preserve"> o usuário terá o primeiro contato com a página inicial, que contêm botões chamativos com as cores principais da identidade visual da empresa, visando atrair o usuário</w:t>
+      </w:r>
+      <w:r>
+        <w:rPr>
+          <w:rFonts w:cs="Arial"/>
+        </w:rPr>
+        <w:t xml:space="preserve"> às</w:t>
+      </w:r>
+      <w:r>
+        <w:rPr>
+          <w:rFonts w:cs="Arial"/>
+        </w:rPr>
+        <w:t xml:space="preserve"> demais telas do site</w:t>
+      </w:r>
+      <w:r>
+        <w:rPr>
+          <w:rFonts w:cs="Arial"/>
+        </w:rPr>
+        <w:t>,</w:t>
+      </w:r>
+      <w:r>
+        <w:rPr>
+          <w:rFonts w:cs="Arial"/>
+        </w:rPr>
+        <w:t xml:space="preserve"> onde ele terá mais informações sobre a empresa</w:t>
+      </w:r>
+      <w:r>
+        <w:rPr>
+          <w:rFonts w:cs="Arial"/>
+        </w:rPr>
+        <w:t>. A</w:t>
+      </w:r>
+      <w:r>
+        <w:rPr>
+          <w:rFonts w:cs="Arial"/>
+        </w:rPr>
+        <w:t>o rolar a tela</w:t>
+      </w:r>
+      <w:r>
+        <w:rPr>
+          <w:rFonts w:cs="Arial"/>
+        </w:rPr>
+        <w:t>,</w:t>
+      </w:r>
+      <w:r>
+        <w:rPr>
+          <w:rFonts w:cs="Arial"/>
+        </w:rPr>
+        <w:t xml:space="preserve"> ele terá um primeiro contato com projetos, estudos de casos e </w:t>
+      </w:r>
+      <w:r>
+        <w:rPr>
+          <w:rFonts w:cs="Arial"/>
+        </w:rPr>
+        <w:t>a</w:t>
+      </w:r>
+      <w:r>
+        <w:rPr>
+          <w:rFonts w:cs="Arial"/>
+        </w:rPr>
+        <w:t>os integrantes d</w:t>
+      </w:r>
+      <w:r>
+        <w:rPr>
+          <w:rFonts w:cs="Arial"/>
+        </w:rPr>
+        <w:t>a empresa</w:t>
+      </w:r>
+      <w:r>
+        <w:rPr>
+          <w:rFonts w:cs="Arial"/>
+        </w:rPr>
+        <w:t>.</w:t>
+      </w:r>
+    </w:p>
+    <w:p>
+      <w:pPr>
+        <w:rPr>
+          <w:rFonts w:cs="Arial"/>
+        </w:rPr>
+      </w:pPr>
+      <w:r>
+        <w:rPr>
+          <w:rFonts w:cs="Arial"/>
+        </w:rPr>
+        <w:tab/>
+      </w:r>
+      <w:r>
+        <w:rPr>
+          <w:rFonts w:cs="Arial"/>
+        </w:rPr>
+        <w:t>Em caso de maior interesse pela empresa</w:t>
+      </w:r>
+      <w:r>
+        <w:rPr>
+          <w:rFonts w:cs="Arial"/>
+        </w:rPr>
+        <w:t>,</w:t>
+      </w:r>
+      <w:r>
+        <w:rPr>
+          <w:rFonts w:cs="Arial"/>
+        </w:rPr>
+        <w:t xml:space="preserve"> os usuários podem entrar em contato a qualquer momento pressionando o botão “Fale conosco”</w:t>
+      </w:r>
+      <w:r>
+        <w:rPr>
+          <w:rFonts w:cs="Arial"/>
+        </w:rPr>
+        <w:t>,</w:t>
+      </w:r>
+      <w:r>
+        <w:rPr>
+          <w:rFonts w:cs="Arial"/>
+        </w:rPr>
+        <w:t xml:space="preserve"> localizad</w:t>
+      </w:r>
+      <w:r>
+        <w:rPr>
+          <w:rFonts w:cs="Arial"/>
+        </w:rPr>
+        <w:t>o</w:t>
+      </w:r>
+      <w:r>
+        <w:rPr>
+          <w:rFonts w:cs="Arial"/>
+        </w:rPr>
+        <w:t xml:space="preserve"> na tela inicial da página.</w:t>
       </w:r>
     </w:p>
     <w:p>
@@ -7108,25 +8198,6 @@
           <w:rFonts w:cs="Arial"/>
         </w:rPr>
         <w:lastRenderedPageBreak/>
-        <w:tab/>
-      </w:r>
-      <w:r>
-        <w:rPr>
-          <w:rFonts w:cs="Arial"/>
-        </w:rPr>
-        <w:t>Em caso de maior interesse pela empresa os usuários podem entrar em contato a qualquer momento pressionando o botão “Fale conosco” localizados na tela inicial da página.</w:t>
-      </w:r>
-    </w:p>
-    <w:p>
-      <w:pPr>
-        <w:rPr>
-          <w:rFonts w:cs="Arial"/>
-        </w:rPr>
-      </w:pPr>
-      <w:r>
-        <w:rPr>
-          <w:rFonts w:cs="Arial"/>
-        </w:rPr>
         <w:tab/>
       </w:r>
       <w:r>
@@ -7198,7 +8269,39 @@
           <w:noProof/>
           <w:lang w:eastAsia="pt-BR"/>
         </w:rPr>
-        <w:t xml:space="preserve">Imagem 3 – Site track vision </w:t>
+        <w:t xml:space="preserve">Imagem 3 – Site </w:t>
+      </w:r>
+      <w:r>
+        <w:rPr>
+          <w:rFonts w:cs="Arial"/>
+          <w:noProof/>
+          <w:lang w:eastAsia="pt-BR"/>
+        </w:rPr>
+        <w:t>T</w:t>
+      </w:r>
+      <w:r>
+        <w:rPr>
+          <w:rFonts w:cs="Arial"/>
+          <w:noProof/>
+          <w:lang w:eastAsia="pt-BR"/>
+        </w:rPr>
+        <w:t xml:space="preserve">rack </w:t>
+      </w:r>
+      <w:r>
+        <w:rPr>
+          <w:rFonts w:cs="Arial"/>
+          <w:noProof/>
+          <w:lang w:eastAsia="pt-BR"/>
+        </w:rPr>
+        <w:t>V</w:t>
+      </w:r>
+      <w:r>
+        <w:rPr>
+          <w:rFonts w:cs="Arial"/>
+          <w:noProof/>
+          <w:lang w:eastAsia="pt-BR"/>
+        </w:rPr>
+        <w:t xml:space="preserve">ision </w:t>
       </w:r>
     </w:p>
     <w:p>
@@ -7225,7 +8328,67 @@
         <w:rPr>
           <w:rFonts w:cs="Arial"/>
         </w:rPr>
-        <w:t>As telas foram desenvolvidas com base em estudos de usabilidade focando em facilitar a navegação do usuário entre as páginas, isso significa que o usuário nunca ficara preso em uma página sem saber aonde ir ou o que fazer, os textos foram escritos pensando na linguagem do usuário, pensando em gerar familiaridade com a ferramenta</w:t>
+        <w:t>As telas foram desenvolvidas com base em estudos de usabilidade</w:t>
+      </w:r>
+      <w:r>
+        <w:rPr>
+          <w:rFonts w:cs="Arial"/>
+        </w:rPr>
+        <w:t>,</w:t>
+      </w:r>
+      <w:r>
+        <w:rPr>
+          <w:rFonts w:cs="Arial"/>
+        </w:rPr>
+        <w:t xml:space="preserve"> focando em facilitar a navegação do usuário entre as páginas</w:t>
+      </w:r>
+      <w:r>
+        <w:rPr>
+          <w:rFonts w:cs="Arial"/>
+        </w:rPr>
+        <w:t>. I</w:t>
+      </w:r>
+      <w:r>
+        <w:rPr>
+          <w:rFonts w:cs="Arial"/>
+        </w:rPr>
+        <w:t>sso significa que o usuário nunca ficar</w:t>
+      </w:r>
+      <w:r>
+        <w:rPr>
+          <w:rFonts w:cs="Arial"/>
+        </w:rPr>
+        <w:t>á</w:t>
+      </w:r>
+      <w:r>
+        <w:rPr>
+          <w:rFonts w:cs="Arial"/>
+        </w:rPr>
+        <w:t xml:space="preserve"> preso em uma página sem saber </w:t>
+      </w:r>
+      <w:r>
+        <w:rPr>
+          <w:rFonts w:cs="Arial"/>
+        </w:rPr>
+        <w:t xml:space="preserve">para </w:t>
+      </w:r>
+      <w:r>
+        <w:rPr>
+          <w:rFonts w:cs="Arial"/>
+        </w:rPr>
+        <w:t>onde ir ou o que fazer</w:t>
+      </w:r>
+      <w:r>
+        <w:rPr>
+          <w:rFonts w:cs="Arial"/>
+        </w:rPr>
+        <w:t>. O</w:t>
+      </w:r>
+      <w:r>
+        <w:rPr>
+          <w:rFonts w:cs="Arial"/>
+        </w:rPr>
+        <w:t>s textos foram escritos pensando na linguagem do usuário, pensando em gerar familiaridade com a ferramenta</w:t>
       </w:r>
       <w:r>
         <w:rPr>
@@ -7236,13 +8399,6 @@
     </w:p>
     <w:p>
       <w:pPr>
-        <w:rPr>
-          <w:rFonts w:cs="Arial"/>
-        </w:rPr>
-      </w:pPr>
-    </w:p>
-    <w:p>
-      <w:pPr>
         <w:pStyle w:val="Ttulo2"/>
         <w:rPr>
           <w:b/>
@@ -7279,27 +8435,133 @@
         <w:rPr>
           <w:rFonts w:cs="Arial"/>
         </w:rPr>
-        <w:t xml:space="preserve">As métricas utilizada em nosso projeto visa informa ao nosso cliente, quando o uso do hardware está sendo solicitado, seja no processador, na memoria ou no disco da ATM. Para tanto em nossa aplicação para monitora, realizamos algumas pesquisa e compreensão sobre a alta demanda </w:t>
-      </w:r>
-      <w:proofErr w:type="gramStart"/>
-      <w:r>
-        <w:rPr>
-          <w:rFonts w:cs="Arial"/>
-        </w:rPr>
-        <w:t>no componentes</w:t>
-      </w:r>
-      <w:proofErr w:type="gramEnd"/>
-      <w:r>
-        <w:rPr>
-          <w:rFonts w:cs="Arial"/>
-        </w:rPr>
-        <w:t xml:space="preserve"> de hardware, sendo assim</w:t>
-      </w:r>
-      <w:r>
-        <w:rPr>
-          <w:rFonts w:cs="Arial"/>
-        </w:rPr>
-        <w:t xml:space="preserve"> para a utilização de nossos três prioritários, temos;</w:t>
+        <w:t>As métricas utilizada</w:t>
+      </w:r>
+      <w:r>
+        <w:rPr>
+          <w:rFonts w:cs="Arial"/>
+        </w:rPr>
+        <w:t>s</w:t>
+      </w:r>
+      <w:r>
+        <w:rPr>
+          <w:rFonts w:cs="Arial"/>
+        </w:rPr>
+        <w:t xml:space="preserve"> em nosso projeto visa informa</w:t>
+      </w:r>
+      <w:r>
+        <w:rPr>
+          <w:rFonts w:cs="Arial"/>
+        </w:rPr>
+        <w:t>r</w:t>
+      </w:r>
+      <w:r>
+        <w:rPr>
+          <w:rFonts w:cs="Arial"/>
+        </w:rPr>
+        <w:t xml:space="preserve"> ao nosso cliente quando o uso do hardware está sendo solicitado, seja no processador, na mem</w:t>
+      </w:r>
+      <w:r>
+        <w:rPr>
+          <w:rFonts w:cs="Arial"/>
+        </w:rPr>
+        <w:t>ó</w:t>
+      </w:r>
+      <w:r>
+        <w:rPr>
+          <w:rFonts w:cs="Arial"/>
+        </w:rPr>
+        <w:t>ria</w:t>
+      </w:r>
+      <w:r>
+        <w:rPr>
+          <w:rFonts w:cs="Arial"/>
+        </w:rPr>
+        <w:t xml:space="preserve"> RAM</w:t>
+      </w:r>
+      <w:r>
+        <w:rPr>
+          <w:rFonts w:cs="Arial"/>
+        </w:rPr>
+        <w:t xml:space="preserve"> ou no disco da ATM. Para tanto</w:t>
+      </w:r>
+      <w:r>
+        <w:rPr>
+          <w:rFonts w:cs="Arial"/>
+        </w:rPr>
+        <w:t>,</w:t>
+      </w:r>
+      <w:r>
+        <w:rPr>
+          <w:rFonts w:cs="Arial"/>
+        </w:rPr>
+        <w:t xml:space="preserve"> em nossa aplicação para monitora</w:t>
+      </w:r>
+      <w:r>
+        <w:rPr>
+          <w:rFonts w:cs="Arial"/>
+        </w:rPr>
+        <w:t>mento</w:t>
+      </w:r>
+      <w:r>
+        <w:rPr>
+          <w:rFonts w:cs="Arial"/>
+        </w:rPr>
+        <w:t xml:space="preserve">, realizamos </w:t>
+      </w:r>
+      <w:r>
+        <w:rPr>
+          <w:rFonts w:cs="Arial"/>
+        </w:rPr>
+        <w:t>análises</w:t>
+      </w:r>
+      <w:r>
+        <w:rPr>
+          <w:rFonts w:cs="Arial"/>
+        </w:rPr>
+        <w:t xml:space="preserve"> </w:t>
+      </w:r>
+      <w:r>
+        <w:rPr>
+          <w:rFonts w:cs="Arial"/>
+        </w:rPr>
+        <w:t>da</w:t>
+      </w:r>
+      <w:r>
+        <w:rPr>
+          <w:rFonts w:cs="Arial"/>
+        </w:rPr>
+        <w:t xml:space="preserve"> demanda </w:t>
+      </w:r>
+      <w:r>
+        <w:rPr>
+          <w:rFonts w:cs="Arial"/>
+        </w:rPr>
+        <w:t>em alguns</w:t>
+      </w:r>
+      <w:r>
+        <w:rPr>
+          <w:rFonts w:cs="Arial"/>
+        </w:rPr>
+        <w:t xml:space="preserve"> componentes d</w:t>
+      </w:r>
+      <w:r>
+        <w:rPr>
+          <w:rFonts w:cs="Arial"/>
+        </w:rPr>
+        <w:t>o</w:t>
+      </w:r>
+      <w:r>
+        <w:rPr>
+          <w:rFonts w:cs="Arial"/>
+        </w:rPr>
+        <w:t xml:space="preserve"> hardware</w:t>
+      </w:r>
+      <w:r>
+        <w:rPr>
+          <w:rFonts w:cs="Arial"/>
+        </w:rPr>
+        <w:t>, como no exemplo abaixo:</w:t>
       </w:r>
     </w:p>
     <w:tbl>
@@ -7334,7 +8596,6 @@
               <w:rPr>
                 <w:rFonts w:cs="Arial"/>
               </w:rPr>
-              <w:lastRenderedPageBreak/>
               <w:t>Métrica</w:t>
             </w:r>
           </w:p>
@@ -7686,7 +8947,31 @@
         <w:rPr>
           <w:rFonts w:cs="Arial"/>
         </w:rPr>
-        <w:t>Com base nestas informações conseguimos traçar meios e táticas operacional para mitigar</w:t>
+        <w:t>Com base nestas informações</w:t>
+      </w:r>
+      <w:r>
+        <w:rPr>
+          <w:rFonts w:cs="Arial"/>
+        </w:rPr>
+        <w:t>,</w:t>
+      </w:r>
+      <w:r>
+        <w:rPr>
+          <w:rFonts w:cs="Arial"/>
+        </w:rPr>
+        <w:t xml:space="preserve"> conseguimos traçar meios e táticas operaciona</w:t>
+      </w:r>
+      <w:r>
+        <w:rPr>
+          <w:rFonts w:cs="Arial"/>
+        </w:rPr>
+        <w:t>is</w:t>
+      </w:r>
+      <w:r>
+        <w:rPr>
+          <w:rFonts w:cs="Arial"/>
+        </w:rPr>
+        <w:t xml:space="preserve"> para mitigar</w:t>
       </w:r>
       <w:r>
         <w:rPr>
@@ -7730,7 +9015,13 @@
         <w:rPr>
           <w:rFonts w:cs="Arial"/>
         </w:rPr>
-        <w:t xml:space="preserve">em menor tempo possível. </w:t>
+        <w:t>no</w:t>
+      </w:r>
+      <w:r>
+        <w:rPr>
+          <w:rFonts w:cs="Arial"/>
+        </w:rPr>
+        <w:t xml:space="preserve"> menor tempo possível. </w:t>
       </w:r>
     </w:p>
     <w:p>
@@ -9114,6 +10405,7 @@
         <w:id w:val="-573587230"/>
         <w:bibliography/>
       </w:sdtPr>
+      <w:sdtEndPr/>
       <w:sdtContent>
         <w:p>
           <w:r>
@@ -9767,7 +11059,7 @@
             </wp:anchor>
           </w:drawing>
         </mc:Choice>
-        <mc:Fallback xmlns:a="http://schemas.openxmlformats.org/drawingml/2006/main" xmlns:a14="http://schemas.microsoft.com/office/drawing/2010/main">
+        <mc:Fallback xmlns:a14="http://schemas.microsoft.com/office/drawing/2010/main" xmlns:a="http://schemas.openxmlformats.org/drawingml/2006/main">
           <w:pict w14:anchorId="162EB048">
             <v:line id="Line 10" style="position:absolute;z-index:251659776;visibility:visible;mso-wrap-style:square;mso-width-percent:0;mso-height-percent:0;mso-wrap-distance-left:9pt;mso-wrap-distance-top:0;mso-wrap-distance-right:9pt;mso-wrap-distance-bottom:0;mso-position-horizontal:absolute;mso-position-horizontal-relative:text;mso-position-vertical:absolute;mso-position-vertical-relative:text;mso-width-percent:0;mso-height-percent:0;mso-width-relative:page;mso-height-relative:page" o:spid="_x0000_s1026" o:allowincell="f" from="0,13.6pt" to="433.7pt,13.6pt" w14:anchorId="145BA8C3" o:gfxdata="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"/>
           </w:pict>
@@ -9977,7 +11269,7 @@
             </wp:anchor>
           </w:drawing>
         </mc:Choice>
-        <mc:Fallback xmlns:a="http://schemas.openxmlformats.org/drawingml/2006/main" xmlns:a14="http://schemas.microsoft.com/office/drawing/2010/main">
+        <mc:Fallback xmlns:a14="http://schemas.microsoft.com/office/drawing/2010/main" xmlns:a="http://schemas.openxmlformats.org/drawingml/2006/main">
           <w:pict w14:anchorId="28486F31">
             <v:line id="Line 19" style="position:absolute;z-index:251657728;visibility:visible;mso-wrap-style:square;mso-width-percent:0;mso-height-percent:0;mso-wrap-distance-left:9pt;mso-wrap-distance-top:0;mso-wrap-distance-right:9pt;mso-wrap-distance-bottom:0;mso-position-horizontal:absolute;mso-position-horizontal-relative:text;mso-position-vertical:absolute;mso-position-vertical-relative:text;mso-width-percent:0;mso-height-percent:0;mso-width-relative:page;mso-height-relative:page" o:spid="_x0000_s1026" from="0,13.6pt" to="433.7pt,13.6pt" w14:anchorId="451C21B2" o:gfxdata="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"/>
           </w:pict>
@@ -10127,7 +11419,7 @@
             </wp:anchor>
           </w:drawing>
         </mc:Choice>
-        <mc:Fallback xmlns:a="http://schemas.openxmlformats.org/drawingml/2006/main" xmlns:a14="http://schemas.microsoft.com/office/drawing/2010/main">
+        <mc:Fallback xmlns:a14="http://schemas.microsoft.com/office/drawing/2010/main" xmlns:a="http://schemas.openxmlformats.org/drawingml/2006/main">
           <w:pict w14:anchorId="4D3387F1">
             <v:line id="Line 1" style="position:absolute;z-index:251654656;visibility:visible;mso-wrap-style:square;mso-width-percent:0;mso-height-percent:0;mso-wrap-distance-left:9pt;mso-wrap-distance-top:0;mso-wrap-distance-right:9pt;mso-wrap-distance-bottom:0;mso-position-horizontal:absolute;mso-position-horizontal-relative:text;mso-position-vertical:absolute;mso-position-vertical-relative:text;mso-width-percent:0;mso-height-percent:0;mso-width-relative:page;mso-height-relative:page" o:spid="_x0000_s1026" from="0,13.6pt" to="433.7pt,13.6pt" w14:anchorId="1C74C869" o:gfxdata="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"/>
           </w:pict>
@@ -10334,7 +11626,7 @@
             </wp:anchor>
           </w:drawing>
         </mc:Choice>
-        <mc:Fallback xmlns:a="http://schemas.openxmlformats.org/drawingml/2006/main" xmlns:a14="http://schemas.microsoft.com/office/drawing/2010/main">
+        <mc:Fallback xmlns:a14="http://schemas.microsoft.com/office/drawing/2010/main" xmlns:a="http://schemas.openxmlformats.org/drawingml/2006/main">
           <w:pict w14:anchorId="3DABC753">
             <v:line id="Line 7" style="position:absolute;z-index:251658752;visibility:visible;mso-wrap-style:square;mso-width-percent:0;mso-height-percent:0;mso-wrap-distance-left:9pt;mso-wrap-distance-top:0;mso-wrap-distance-right:9pt;mso-wrap-distance-bottom:0;mso-position-horizontal:absolute;mso-position-horizontal-relative:text;mso-position-vertical:absolute;mso-position-vertical-relative:text;mso-width-percent:0;mso-height-percent:0;mso-width-relative:page;mso-height-relative:page" o:spid="_x0000_s1026" o:allowincell="f" from="0,13.6pt" to="433.7pt,13.6pt" w14:anchorId="45C3B815" o:gfxdata="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"/>
           </w:pict>
@@ -15066,6 +16358,119 @@
     </w:lvl>
   </w:abstractNum>
   <w:abstractNum w:abstractNumId="37" w15:restartNumberingAfterBreak="0">
+    <w:nsid w:val="6FAE43B0"/>
+    <w:multiLevelType w:val="hybridMultilevel"/>
+    <w:tmpl w:val="FED84576"/>
+    <w:lvl w:ilvl="0" w:tplc="04160001">
+      <w:start w:val="1"/>
+      <w:numFmt w:val="bullet"/>
+      <w:lvlText w:val=""/>
+      <w:lvlJc w:val="left"/>
+      <w:pPr>
+        <w:ind w:left="720" w:hanging="360"/>
+      </w:pPr>
+      <w:rPr>
+        <w:rFonts w:ascii="Symbol" w:hAnsi="Symbol" w:hint="default"/>
+      </w:rPr>
+    </w:lvl>
+    <w:lvl w:ilvl="1" w:tplc="04160003" w:tentative="1">
+      <w:start w:val="1"/>
+      <w:numFmt w:val="bullet"/>
+      <w:lvlText w:val="o"/>
+      <w:lvlJc w:val="left"/>
+      <w:pPr>
+        <w:ind w:left="1440" w:hanging="360"/>
+      </w:pPr>
+      <w:rPr>
+        <w:rFonts w:ascii="Courier New" w:hAnsi="Courier New" w:cs="Courier New" w:hint="default"/>
+      </w:rPr>
+    </w:lvl>
+    <w:lvl w:ilvl="2" w:tplc="04160005" w:tentative="1">
+      <w:start w:val="1"/>
+      <w:numFmt w:val="bullet"/>
+      <w:lvlText w:val=""/>
+      <w:lvlJc w:val="left"/>
+      <w:pPr>
+        <w:ind w:left="2160" w:hanging="360"/>
+      </w:pPr>
+      <w:rPr>
+        <w:rFonts w:ascii="Wingdings" w:hAnsi="Wingdings" w:hint="default"/>
+      </w:rPr>
+    </w:lvl>
+    <w:lvl w:ilvl="3" w:tplc="04160001" w:tentative="1">
+      <w:start w:val="1"/>
+      <w:numFmt w:val="bullet"/>
+      <w:lvlText w:val=""/>
+      <w:lvlJc w:val="left"/>
+      <w:pPr>
+        <w:ind w:left="2880" w:hanging="360"/>
+      </w:pPr>
+      <w:rPr>
+        <w:rFonts w:ascii="Symbol" w:hAnsi="Symbol" w:hint="default"/>
+      </w:rPr>
+    </w:lvl>
+    <w:lvl w:ilvl="4" w:tplc="04160003" w:tentative="1">
+      <w:start w:val="1"/>
+      <w:numFmt w:val="bullet"/>
+      <w:lvlText w:val="o"/>
+      <w:lvlJc w:val="left"/>
+      <w:pPr>
+        <w:ind w:left="3600" w:hanging="360"/>
+      </w:pPr>
+      <w:rPr>
+        <w:rFonts w:ascii="Courier New" w:hAnsi="Courier New" w:cs="Courier New" w:hint="default"/>
+      </w:rPr>
+    </w:lvl>
+    <w:lvl w:ilvl="5" w:tplc="04160005" w:tentative="1">
+      <w:start w:val="1"/>
+      <w:numFmt w:val="bullet"/>
+      <w:lvlText w:val=""/>
+      <w:lvlJc w:val="left"/>
+      <w:pPr>
+        <w:ind w:left="4320" w:hanging="360"/>
+      </w:pPr>
+      <w:rPr>
+        <w:rFonts w:ascii="Wingdings" w:hAnsi="Wingdings" w:hint="default"/>
+      </w:rPr>
+    </w:lvl>
+    <w:lvl w:ilvl="6" w:tplc="04160001" w:tentative="1">
+      <w:start w:val="1"/>
+      <w:numFmt w:val="bullet"/>
+      <w:lvlText w:val=""/>
+      <w:lvlJc w:val="left"/>
+      <w:pPr>
+        <w:ind w:left="5040" w:hanging="360"/>
+      </w:pPr>
+      <w:rPr>
+        <w:rFonts w:ascii="Symbol" w:hAnsi="Symbol" w:hint="default"/>
+      </w:rPr>
+    </w:lvl>
+    <w:lvl w:ilvl="7" w:tplc="04160003" w:tentative="1">
+      <w:start w:val="1"/>
+      <w:numFmt w:val="bullet"/>
+      <w:lvlText w:val="o"/>
+      <w:lvlJc w:val="left"/>
+      <w:pPr>
+        <w:ind w:left="5760" w:hanging="360"/>
+      </w:pPr>
+      <w:rPr>
+        <w:rFonts w:ascii="Courier New" w:hAnsi="Courier New" w:cs="Courier New" w:hint="default"/>
+      </w:rPr>
+    </w:lvl>
+    <w:lvl w:ilvl="8" w:tplc="04160005" w:tentative="1">
+      <w:start w:val="1"/>
+      <w:numFmt w:val="bullet"/>
+      <w:lvlText w:val=""/>
+      <w:lvlJc w:val="left"/>
+      <w:pPr>
+        <w:ind w:left="6480" w:hanging="360"/>
+      </w:pPr>
+      <w:rPr>
+        <w:rFonts w:ascii="Wingdings" w:hAnsi="Wingdings" w:hint="default"/>
+      </w:rPr>
+    </w:lvl>
+  </w:abstractNum>
+  <w:abstractNum w:abstractNumId="38" w15:restartNumberingAfterBreak="0">
     <w:nsid w:val="728410E5"/>
     <w:multiLevelType w:val="hybridMultilevel"/>
     <w:tmpl w:val="9E28CB10"/>
@@ -15206,7 +16611,7 @@
       </w:rPr>
     </w:lvl>
   </w:abstractNum>
-  <w:abstractNum w:abstractNumId="38" w15:restartNumberingAfterBreak="0">
+  <w:abstractNum w:abstractNumId="39" w15:restartNumberingAfterBreak="0">
     <w:nsid w:val="74483020"/>
     <w:multiLevelType w:val="hybridMultilevel"/>
     <w:tmpl w:val="0A7CA10E"/>
@@ -15319,7 +16724,7 @@
       </w:rPr>
     </w:lvl>
   </w:abstractNum>
-  <w:abstractNum w:abstractNumId="39" w15:restartNumberingAfterBreak="0">
+  <w:abstractNum w:abstractNumId="40" w15:restartNumberingAfterBreak="0">
     <w:nsid w:val="7A7A7378"/>
     <w:multiLevelType w:val="hybridMultilevel"/>
     <w:tmpl w:val="1A9C2790"/>
@@ -15485,7 +16890,7 @@
     <w:abstractNumId w:val="10"/>
   </w:num>
   <w:num w:numId="9" w16cid:durableId="653990077">
-    <w:abstractNumId w:val="37"/>
+    <w:abstractNumId w:val="38"/>
   </w:num>
   <w:num w:numId="10" w16cid:durableId="744760194">
     <w:abstractNumId w:val="11"/>
@@ -15494,7 +16899,7 @@
     <w:abstractNumId w:val="20"/>
   </w:num>
   <w:num w:numId="12" w16cid:durableId="1914730809">
-    <w:abstractNumId w:val="39"/>
+    <w:abstractNumId w:val="40"/>
   </w:num>
   <w:num w:numId="13" w16cid:durableId="964503335">
     <w:abstractNumId w:val="1"/>
@@ -15575,13 +16980,16 @@
     <w:abstractNumId w:val="31"/>
   </w:num>
   <w:num w:numId="39" w16cid:durableId="842816230">
-    <w:abstractNumId w:val="38"/>
+    <w:abstractNumId w:val="39"/>
   </w:num>
   <w:num w:numId="40" w16cid:durableId="1838308263">
     <w:abstractNumId w:val="32"/>
   </w:num>
   <w:num w:numId="41" w16cid:durableId="661009590">
     <w:abstractNumId w:val="30"/>
+  </w:num>
+  <w:num w:numId="42" w16cid:durableId="1023820099">
+    <w:abstractNumId w:val="37"/>
   </w:num>
   <w:numIdMacAtCleanup w:val="26"/>
 </w:numbering>

</xml_diff>